<commit_message>
lab3 + lab4 clean up
</commit_message>
<xml_diff>
--- a/Lab3/Dovydas_Martinkus_DI_užduotis_DNT_naudojant_WEKA_DM_2gr.docx
+++ b/Lab3/Dovydas_Martinkus_DI_užduotis_DNT_naudojant_WEKA_DM_2gr.docx
@@ -1028,15 +1028,7 @@
         <w:t xml:space="preserve"> skaičiaus</w:t>
       </w:r>
       <w:r>
-        <w:t xml:space="preserve">, mokymo greičio parametro bei </w:t>
-      </w:r>
-      <w:proofErr w:type="spellStart"/>
-      <w:r>
-        <w:t>momentum</w:t>
-      </w:r>
-      <w:proofErr w:type="spellEnd"/>
-      <w:r>
-        <w:t xml:space="preserve"> reikšm</w:t>
+        <w:t>, mokymo greičio parametro bei momentum reikšm</w:t>
       </w:r>
       <w:r>
         <w:t>ių</w:t>
@@ -1182,31 +1174,7 @@
         <w:t>:</w:t>
       </w:r>
       <w:r>
-        <w:t xml:space="preserve"> </w:t>
-      </w:r>
-      <w:proofErr w:type="spellStart"/>
-      <w:r>
-        <w:t>Setosa</w:t>
-      </w:r>
-      <w:proofErr w:type="spellEnd"/>
-      <w:r>
-        <w:t xml:space="preserve">, </w:t>
-      </w:r>
-      <w:proofErr w:type="spellStart"/>
-      <w:r>
-        <w:t>Versicolor</w:t>
-      </w:r>
-      <w:proofErr w:type="spellEnd"/>
-      <w:r>
-        <w:t xml:space="preserve"> ir </w:t>
-      </w:r>
-      <w:proofErr w:type="spellStart"/>
-      <w:r>
-        <w:t>Virginica</w:t>
-      </w:r>
-      <w:proofErr w:type="spellEnd"/>
-      <w:r>
-        <w:t>.</w:t>
+        <w:t xml:space="preserve"> Setosa, Versicolor ir Virginica.</w:t>
       </w:r>
       <w:r>
         <w:t xml:space="preserve"> Duomenų aibėje yra po 50 kiekvienos klasės stebėjimų.</w:t>
@@ -1224,17 +1192,8 @@
           <w:i/>
           <w:iCs/>
         </w:rPr>
-        <w:t>.</w:t>
-      </w:r>
-      <w:proofErr w:type="spellStart"/>
-      <w:r>
-        <w:rPr>
-          <w:i/>
-          <w:iCs/>
-        </w:rPr>
-        <w:t>arff</w:t>
-      </w:r>
-      <w:proofErr w:type="spellEnd"/>
+        <w:t>.arff</w:t>
+      </w:r>
       <w:r>
         <w:t xml:space="preserve"> failas su šia duomenų aibe,</w:t>
       </w:r>
@@ -1301,15 +1260,7 @@
     <w:p/>
     <w:p>
       <w:r>
-        <w:t>Duomenų pertvarkymas atliktas naudojant programavimo kalbą „</w:t>
-      </w:r>
-      <w:proofErr w:type="spellStart"/>
-      <w:r>
-        <w:t>Python</w:t>
-      </w:r>
-      <w:proofErr w:type="spellEnd"/>
-      <w:r>
-        <w:t xml:space="preserve">“. Duomenys padalinti į mokymo ir testavimo aibes </w:t>
+        <w:t xml:space="preserve">Duomenų pertvarkymas atliktas naudojant programavimo kalbą „Python“. Duomenys padalinti į mokymo ir testavimo aibes </w:t>
       </w:r>
       <w:r>
         <w:t xml:space="preserve">santykiu 80-20 abiejose aibėse </w:t>
@@ -1320,7 +1271,6 @@
       <w:r>
         <w:t xml:space="preserve"> (mokymo aibėje tokiu būdu paliekant po 40 kiekvienos klasės stebėjimų). Mokymo ir testavimo aibės atitinkamai išsaugotos į </w:t>
       </w:r>
-      <w:proofErr w:type="spellStart"/>
       <w:r>
         <w:rPr>
           <w:i/>
@@ -1328,7 +1278,6 @@
         </w:rPr>
         <w:t>iris_train_test.arff</w:t>
       </w:r>
-      <w:proofErr w:type="spellEnd"/>
       <w:r>
         <w:rPr>
           <w:i/>
@@ -1346,7 +1295,6 @@
         </w:rPr>
         <w:t xml:space="preserve"> </w:t>
       </w:r>
-      <w:proofErr w:type="spellStart"/>
       <w:r>
         <w:rPr>
           <w:i/>
@@ -1354,7 +1302,6 @@
         </w:rPr>
         <w:t>iris_new.arff</w:t>
       </w:r>
-      <w:proofErr w:type="spellEnd"/>
       <w:r>
         <w:rPr>
           <w:i/>
@@ -1398,7 +1345,6 @@
           <w:szCs w:val="20"/>
         </w:rPr>
       </w:pPr>
-      <w:proofErr w:type="spellStart"/>
       <w:r>
         <w:rPr>
           <w:rFonts w:ascii="Courier New" w:eastAsia="Times New Roman" w:hAnsi="Courier New" w:cs="Courier New"/>
@@ -1410,7 +1356,6 @@
         </w:rPr>
         <w:t>from</w:t>
       </w:r>
-      <w:proofErr w:type="spellEnd"/>
       <w:r>
         <w:rPr>
           <w:rFonts w:ascii="Courier New" w:eastAsia="Times New Roman" w:hAnsi="Courier New" w:cs="Courier New"/>
@@ -1420,7 +1365,6 @@
         </w:rPr>
         <w:t xml:space="preserve"> scipy.io </w:t>
       </w:r>
-      <w:proofErr w:type="spellStart"/>
       <w:r>
         <w:rPr>
           <w:rFonts w:ascii="Courier New" w:eastAsia="Times New Roman" w:hAnsi="Courier New" w:cs="Courier New"/>
@@ -1432,7 +1376,6 @@
         </w:rPr>
         <w:t>import</w:t>
       </w:r>
-      <w:proofErr w:type="spellEnd"/>
       <w:r>
         <w:rPr>
           <w:rFonts w:ascii="Courier New" w:eastAsia="Times New Roman" w:hAnsi="Courier New" w:cs="Courier New"/>
@@ -1440,29 +1383,8 @@
           <w:sz w:val="20"/>
           <w:szCs w:val="20"/>
         </w:rPr>
-        <w:t xml:space="preserve"> </w:t>
-      </w:r>
-      <w:proofErr w:type="spellStart"/>
-      <w:r>
-        <w:rPr>
-          <w:rFonts w:ascii="Courier New" w:eastAsia="Times New Roman" w:hAnsi="Courier New" w:cs="Courier New"/>
-          <w:color w:val="000000"/>
-          <w:sz w:val="20"/>
-          <w:szCs w:val="20"/>
-        </w:rPr>
-        <w:t>arff</w:t>
-      </w:r>
-      <w:proofErr w:type="spellEnd"/>
-      <w:r>
-        <w:rPr>
-          <w:rFonts w:ascii="Courier New" w:eastAsia="Times New Roman" w:hAnsi="Courier New" w:cs="Courier New"/>
-          <w:color w:val="000000"/>
-          <w:sz w:val="20"/>
-          <w:szCs w:val="20"/>
-        </w:rPr>
-        <w:t xml:space="preserve"> </w:t>
-      </w:r>
-      <w:proofErr w:type="spellStart"/>
+        <w:t xml:space="preserve"> arff </w:t>
+      </w:r>
       <w:r>
         <w:rPr>
           <w:rFonts w:ascii="Courier New" w:eastAsia="Times New Roman" w:hAnsi="Courier New" w:cs="Courier New"/>
@@ -1474,7 +1396,6 @@
         </w:rPr>
         <w:t>as</w:t>
       </w:r>
-      <w:proofErr w:type="spellEnd"/>
       <w:r>
         <w:rPr>
           <w:rFonts w:ascii="Courier New" w:eastAsia="Times New Roman" w:hAnsi="Courier New" w:cs="Courier New"/>
@@ -1482,19 +1403,8 @@
           <w:sz w:val="20"/>
           <w:szCs w:val="20"/>
         </w:rPr>
-        <w:t xml:space="preserve"> </w:t>
-      </w:r>
-      <w:proofErr w:type="spellStart"/>
-      <w:r>
-        <w:rPr>
-          <w:rFonts w:ascii="Courier New" w:eastAsia="Times New Roman" w:hAnsi="Courier New" w:cs="Courier New"/>
-          <w:color w:val="000000"/>
-          <w:sz w:val="20"/>
-          <w:szCs w:val="20"/>
-        </w:rPr>
-        <w:t>sciarff</w:t>
-      </w:r>
-      <w:proofErr w:type="spellEnd"/>
+        <w:t xml:space="preserve"> sciarff</w:t>
+      </w:r>
     </w:p>
     <w:p>
       <w:pPr>
@@ -1524,7 +1434,6 @@
           <w:szCs w:val="20"/>
         </w:rPr>
       </w:pPr>
-      <w:proofErr w:type="spellStart"/>
       <w:r>
         <w:rPr>
           <w:rFonts w:ascii="Courier New" w:eastAsia="Times New Roman" w:hAnsi="Courier New" w:cs="Courier New"/>
@@ -1536,7 +1445,6 @@
         </w:rPr>
         <w:t>import</w:t>
       </w:r>
-      <w:proofErr w:type="spellEnd"/>
       <w:r>
         <w:rPr>
           <w:rFonts w:ascii="Courier New" w:eastAsia="Times New Roman" w:hAnsi="Courier New" w:cs="Courier New"/>
@@ -1546,7 +1454,6 @@
         </w:rPr>
         <w:t xml:space="preserve"> pandas </w:t>
       </w:r>
-      <w:proofErr w:type="spellStart"/>
       <w:r>
         <w:rPr>
           <w:rFonts w:ascii="Courier New" w:eastAsia="Times New Roman" w:hAnsi="Courier New" w:cs="Courier New"/>
@@ -1558,7 +1465,6 @@
         </w:rPr>
         <w:t>as</w:t>
       </w:r>
-      <w:proofErr w:type="spellEnd"/>
       <w:r>
         <w:rPr>
           <w:rFonts w:ascii="Courier New" w:eastAsia="Times New Roman" w:hAnsi="Courier New" w:cs="Courier New"/>
@@ -1566,19 +1472,8 @@
           <w:sz w:val="20"/>
           <w:szCs w:val="20"/>
         </w:rPr>
-        <w:t xml:space="preserve"> </w:t>
-      </w:r>
-      <w:proofErr w:type="spellStart"/>
-      <w:r>
-        <w:rPr>
-          <w:rFonts w:ascii="Courier New" w:eastAsia="Times New Roman" w:hAnsi="Courier New" w:cs="Courier New"/>
-          <w:color w:val="000000"/>
-          <w:sz w:val="20"/>
-          <w:szCs w:val="20"/>
-        </w:rPr>
-        <w:t>pd</w:t>
-      </w:r>
-      <w:proofErr w:type="spellEnd"/>
+        <w:t xml:space="preserve"> pd</w:t>
+      </w:r>
     </w:p>
     <w:p>
       <w:pPr>
@@ -1608,7 +1503,6 @@
           <w:szCs w:val="20"/>
         </w:rPr>
       </w:pPr>
-      <w:proofErr w:type="spellStart"/>
       <w:r>
         <w:rPr>
           <w:rFonts w:ascii="Courier New" w:eastAsia="Times New Roman" w:hAnsi="Courier New" w:cs="Courier New"/>
@@ -1620,7 +1514,6 @@
         </w:rPr>
         <w:t>from</w:t>
       </w:r>
-      <w:proofErr w:type="spellEnd"/>
       <w:r>
         <w:rPr>
           <w:rFonts w:ascii="Courier New" w:eastAsia="Times New Roman" w:hAnsi="Courier New" w:cs="Courier New"/>
@@ -1628,29 +1521,8 @@
           <w:sz w:val="20"/>
           <w:szCs w:val="20"/>
         </w:rPr>
-        <w:t xml:space="preserve"> </w:t>
-      </w:r>
-      <w:proofErr w:type="spellStart"/>
-      <w:r>
-        <w:rPr>
-          <w:rFonts w:ascii="Courier New" w:eastAsia="Times New Roman" w:hAnsi="Courier New" w:cs="Courier New"/>
-          <w:color w:val="000000"/>
-          <w:sz w:val="20"/>
-          <w:szCs w:val="20"/>
-        </w:rPr>
-        <w:t>sklearn.model_selection</w:t>
-      </w:r>
-      <w:proofErr w:type="spellEnd"/>
-      <w:r>
-        <w:rPr>
-          <w:rFonts w:ascii="Courier New" w:eastAsia="Times New Roman" w:hAnsi="Courier New" w:cs="Courier New"/>
-          <w:color w:val="000000"/>
-          <w:sz w:val="20"/>
-          <w:szCs w:val="20"/>
-        </w:rPr>
-        <w:t xml:space="preserve"> </w:t>
-      </w:r>
-      <w:proofErr w:type="spellStart"/>
+        <w:t xml:space="preserve"> sklearn.model_selection </w:t>
+      </w:r>
       <w:r>
         <w:rPr>
           <w:rFonts w:ascii="Courier New" w:eastAsia="Times New Roman" w:hAnsi="Courier New" w:cs="Courier New"/>
@@ -1662,7 +1534,6 @@
         </w:rPr>
         <w:t>import</w:t>
       </w:r>
-      <w:proofErr w:type="spellEnd"/>
       <w:r>
         <w:rPr>
           <w:rFonts w:ascii="Courier New" w:eastAsia="Times New Roman" w:hAnsi="Courier New" w:cs="Courier New"/>
@@ -1670,19 +1541,8 @@
           <w:sz w:val="20"/>
           <w:szCs w:val="20"/>
         </w:rPr>
-        <w:t xml:space="preserve"> </w:t>
-      </w:r>
-      <w:proofErr w:type="spellStart"/>
-      <w:r>
-        <w:rPr>
-          <w:rFonts w:ascii="Courier New" w:eastAsia="Times New Roman" w:hAnsi="Courier New" w:cs="Courier New"/>
-          <w:color w:val="000000"/>
-          <w:sz w:val="20"/>
-          <w:szCs w:val="20"/>
-        </w:rPr>
-        <w:t>train_test_split</w:t>
-      </w:r>
-      <w:proofErr w:type="spellEnd"/>
+        <w:t xml:space="preserve"> train_test_split</w:t>
+      </w:r>
     </w:p>
     <w:p>
       <w:pPr>
@@ -1712,7 +1572,6 @@
           <w:szCs w:val="20"/>
         </w:rPr>
       </w:pPr>
-      <w:proofErr w:type="spellStart"/>
       <w:r>
         <w:rPr>
           <w:rFonts w:ascii="Courier New" w:eastAsia="Times New Roman" w:hAnsi="Courier New" w:cs="Courier New"/>
@@ -1724,7 +1583,6 @@
         </w:rPr>
         <w:t>from</w:t>
       </w:r>
-      <w:proofErr w:type="spellEnd"/>
       <w:r>
         <w:rPr>
           <w:rFonts w:ascii="Courier New" w:eastAsia="Times New Roman" w:hAnsi="Courier New" w:cs="Courier New"/>
@@ -1732,29 +1590,8 @@
           <w:sz w:val="20"/>
           <w:szCs w:val="20"/>
         </w:rPr>
-        <w:t xml:space="preserve"> </w:t>
-      </w:r>
-      <w:proofErr w:type="spellStart"/>
-      <w:r>
-        <w:rPr>
-          <w:rFonts w:ascii="Courier New" w:eastAsia="Times New Roman" w:hAnsi="Courier New" w:cs="Courier New"/>
-          <w:color w:val="000000"/>
-          <w:sz w:val="20"/>
-          <w:szCs w:val="20"/>
-        </w:rPr>
-        <w:t>collections</w:t>
-      </w:r>
-      <w:proofErr w:type="spellEnd"/>
-      <w:r>
-        <w:rPr>
-          <w:rFonts w:ascii="Courier New" w:eastAsia="Times New Roman" w:hAnsi="Courier New" w:cs="Courier New"/>
-          <w:color w:val="000000"/>
-          <w:sz w:val="20"/>
-          <w:szCs w:val="20"/>
-        </w:rPr>
-        <w:t xml:space="preserve"> </w:t>
-      </w:r>
-      <w:proofErr w:type="spellStart"/>
+        <w:t xml:space="preserve"> collections </w:t>
+      </w:r>
       <w:r>
         <w:rPr>
           <w:rFonts w:ascii="Courier New" w:eastAsia="Times New Roman" w:hAnsi="Courier New" w:cs="Courier New"/>
@@ -1766,7 +1603,6 @@
         </w:rPr>
         <w:t>import</w:t>
       </w:r>
-      <w:proofErr w:type="spellEnd"/>
       <w:r>
         <w:rPr>
           <w:rFonts w:ascii="Courier New" w:eastAsia="Times New Roman" w:hAnsi="Courier New" w:cs="Courier New"/>
@@ -1774,19 +1610,8 @@
           <w:sz w:val="20"/>
           <w:szCs w:val="20"/>
         </w:rPr>
-        <w:t xml:space="preserve"> </w:t>
-      </w:r>
-      <w:proofErr w:type="spellStart"/>
-      <w:r>
-        <w:rPr>
-          <w:rFonts w:ascii="Courier New" w:eastAsia="Times New Roman" w:hAnsi="Courier New" w:cs="Courier New"/>
-          <w:color w:val="000000"/>
-          <w:sz w:val="20"/>
-          <w:szCs w:val="20"/>
-        </w:rPr>
-        <w:t>Counter</w:t>
-      </w:r>
-      <w:proofErr w:type="spellEnd"/>
+        <w:t xml:space="preserve"> Counter</w:t>
+      </w:r>
     </w:p>
     <w:p>
       <w:pPr>
@@ -1872,17 +1697,7 @@
           <w:sz w:val="20"/>
           <w:szCs w:val="20"/>
         </w:rPr>
-        <w:t xml:space="preserve"> </w:t>
-      </w:r>
-      <w:proofErr w:type="spellStart"/>
-      <w:r>
-        <w:rPr>
-          <w:rFonts w:ascii="Courier New" w:eastAsia="Times New Roman" w:hAnsi="Courier New" w:cs="Courier New"/>
-          <w:color w:val="000000"/>
-          <w:sz w:val="20"/>
-          <w:szCs w:val="20"/>
-        </w:rPr>
-        <w:t>sciarff</w:t>
+        <w:t xml:space="preserve"> sciarff</w:t>
       </w:r>
       <w:r>
         <w:rPr>
@@ -1902,37 +1717,7 @@
           <w:sz w:val="20"/>
           <w:szCs w:val="20"/>
         </w:rPr>
-        <w:t>loadarff</w:t>
-      </w:r>
-      <w:proofErr w:type="spellEnd"/>
-      <w:r>
-        <w:rPr>
-          <w:rFonts w:ascii="Courier New" w:eastAsia="Times New Roman" w:hAnsi="Courier New" w:cs="Courier New"/>
-          <w:color w:val="000000"/>
-          <w:sz w:val="20"/>
-          <w:szCs w:val="20"/>
-        </w:rPr>
-        <w:t>('</w:t>
-      </w:r>
-      <w:proofErr w:type="spellStart"/>
-      <w:r>
-        <w:rPr>
-          <w:rFonts w:ascii="Courier New" w:eastAsia="Times New Roman" w:hAnsi="Courier New" w:cs="Courier New"/>
-          <w:color w:val="000000"/>
-          <w:sz w:val="20"/>
-          <w:szCs w:val="20"/>
-        </w:rPr>
-        <w:t>iris.arff</w:t>
-      </w:r>
-      <w:proofErr w:type="spellEnd"/>
-      <w:r>
-        <w:rPr>
-          <w:rFonts w:ascii="Courier New" w:eastAsia="Times New Roman" w:hAnsi="Courier New" w:cs="Courier New"/>
-          <w:color w:val="000000"/>
-          <w:sz w:val="20"/>
-          <w:szCs w:val="20"/>
-        </w:rPr>
-        <w:t>')</w:t>
+        <w:t>loadarff('iris.arff')</w:t>
       </w:r>
     </w:p>
     <w:p>
@@ -1963,7 +1748,6 @@
           <w:szCs w:val="20"/>
         </w:rPr>
       </w:pPr>
-      <w:proofErr w:type="spellStart"/>
       <w:r>
         <w:rPr>
           <w:rFonts w:ascii="Courier New" w:eastAsia="Times New Roman" w:hAnsi="Courier New" w:cs="Courier New"/>
@@ -1971,17 +1755,7 @@
           <w:sz w:val="20"/>
           <w:szCs w:val="20"/>
         </w:rPr>
-        <w:t>df</w:t>
-      </w:r>
-      <w:proofErr w:type="spellEnd"/>
-      <w:r>
-        <w:rPr>
-          <w:rFonts w:ascii="Courier New" w:eastAsia="Times New Roman" w:hAnsi="Courier New" w:cs="Courier New"/>
-          <w:color w:val="000000"/>
-          <w:sz w:val="20"/>
-          <w:szCs w:val="20"/>
-        </w:rPr>
-        <w:t xml:space="preserve"> </w:t>
+        <w:t xml:space="preserve">df </w:t>
       </w:r>
       <w:r>
         <w:rPr>
@@ -2001,17 +1775,7 @@
           <w:sz w:val="20"/>
           <w:szCs w:val="20"/>
         </w:rPr>
-        <w:t xml:space="preserve"> </w:t>
-      </w:r>
-      <w:proofErr w:type="spellStart"/>
-      <w:r>
-        <w:rPr>
-          <w:rFonts w:ascii="Courier New" w:eastAsia="Times New Roman" w:hAnsi="Courier New" w:cs="Courier New"/>
-          <w:color w:val="000000"/>
-          <w:sz w:val="20"/>
-          <w:szCs w:val="20"/>
-        </w:rPr>
-        <w:t>pd</w:t>
+        <w:t xml:space="preserve"> pd</w:t>
       </w:r>
       <w:r>
         <w:rPr>
@@ -2031,17 +1795,7 @@
           <w:sz w:val="20"/>
           <w:szCs w:val="20"/>
         </w:rPr>
-        <w:t>DataFrame</w:t>
-      </w:r>
-      <w:proofErr w:type="spellEnd"/>
-      <w:r>
-        <w:rPr>
-          <w:rFonts w:ascii="Courier New" w:eastAsia="Times New Roman" w:hAnsi="Courier New" w:cs="Courier New"/>
-          <w:color w:val="000000"/>
-          <w:sz w:val="20"/>
-          <w:szCs w:val="20"/>
-        </w:rPr>
-        <w:t>(data[0])</w:t>
+        <w:t>DataFrame(data[0])</w:t>
       </w:r>
     </w:p>
     <w:p>
@@ -2101,7 +1855,6 @@
           <w:szCs w:val="20"/>
         </w:rPr>
       </w:pPr>
-      <w:proofErr w:type="spellStart"/>
       <w:r>
         <w:rPr>
           <w:rFonts w:ascii="Courier New" w:eastAsia="Times New Roman" w:hAnsi="Courier New" w:cs="Courier New"/>
@@ -2129,17 +1882,7 @@
           <w:sz w:val="20"/>
           <w:szCs w:val="20"/>
         </w:rPr>
-        <w:t>columns</w:t>
-      </w:r>
-      <w:proofErr w:type="spellEnd"/>
-      <w:r>
-        <w:rPr>
-          <w:rFonts w:ascii="Courier New" w:eastAsia="Times New Roman" w:hAnsi="Courier New" w:cs="Courier New"/>
-          <w:color w:val="000000"/>
-          <w:sz w:val="20"/>
-          <w:szCs w:val="20"/>
-        </w:rPr>
-        <w:t xml:space="preserve"> </w:t>
+        <w:t xml:space="preserve">columns </w:t>
       </w:r>
       <w:r>
         <w:rPr>
@@ -2219,7 +1962,6 @@
           <w:szCs w:val="20"/>
         </w:rPr>
       </w:pPr>
-      <w:proofErr w:type="spellStart"/>
       <w:r>
         <w:rPr>
           <w:rFonts w:ascii="Courier New" w:eastAsia="Times New Roman" w:hAnsi="Courier New" w:cs="Courier New"/>
@@ -2227,17 +1969,7 @@
           <w:sz w:val="20"/>
           <w:szCs w:val="20"/>
         </w:rPr>
-        <w:t>df</w:t>
-      </w:r>
-      <w:proofErr w:type="spellEnd"/>
-      <w:r>
-        <w:rPr>
-          <w:rFonts w:ascii="Courier New" w:eastAsia="Times New Roman" w:hAnsi="Courier New" w:cs="Courier New"/>
-          <w:color w:val="000000"/>
-          <w:sz w:val="20"/>
-          <w:szCs w:val="20"/>
-        </w:rPr>
-        <w:t xml:space="preserve"> </w:t>
+        <w:t xml:space="preserve">df </w:t>
       </w:r>
       <w:r>
         <w:rPr>
@@ -2257,17 +1989,7 @@
           <w:sz w:val="20"/>
           <w:szCs w:val="20"/>
         </w:rPr>
-        <w:t xml:space="preserve"> </w:t>
-      </w:r>
-      <w:proofErr w:type="spellStart"/>
-      <w:r>
-        <w:rPr>
-          <w:rFonts w:ascii="Courier New" w:eastAsia="Times New Roman" w:hAnsi="Courier New" w:cs="Courier New"/>
-          <w:color w:val="000000"/>
-          <w:sz w:val="20"/>
-          <w:szCs w:val="20"/>
-        </w:rPr>
-        <w:t>df</w:t>
+        <w:t xml:space="preserve"> df</w:t>
       </w:r>
       <w:r>
         <w:rPr>
@@ -2287,137 +2009,7 @@
           <w:sz w:val="20"/>
           <w:szCs w:val="20"/>
         </w:rPr>
-        <w:t>replace</w:t>
-      </w:r>
-      <w:proofErr w:type="spellEnd"/>
-      <w:r>
-        <w:rPr>
-          <w:rFonts w:ascii="Courier New" w:eastAsia="Times New Roman" w:hAnsi="Courier New" w:cs="Courier New"/>
-          <w:color w:val="000000"/>
-          <w:sz w:val="20"/>
-          <w:szCs w:val="20"/>
-        </w:rPr>
-        <w:t>({</w:t>
-      </w:r>
-      <w:proofErr w:type="spellStart"/>
-      <w:r>
-        <w:rPr>
-          <w:rFonts w:ascii="Courier New" w:eastAsia="Times New Roman" w:hAnsi="Courier New" w:cs="Courier New"/>
-          <w:color w:val="000000"/>
-          <w:sz w:val="20"/>
-          <w:szCs w:val="20"/>
-        </w:rPr>
-        <w:t>b'Iris-setosa</w:t>
-      </w:r>
-      <w:proofErr w:type="spellEnd"/>
-      <w:r>
-        <w:rPr>
-          <w:rFonts w:ascii="Courier New" w:eastAsia="Times New Roman" w:hAnsi="Courier New" w:cs="Courier New"/>
-          <w:color w:val="000000"/>
-          <w:sz w:val="20"/>
-          <w:szCs w:val="20"/>
-        </w:rPr>
-        <w:t>': '</w:t>
-      </w:r>
-      <w:proofErr w:type="spellStart"/>
-      <w:r>
-        <w:rPr>
-          <w:rFonts w:ascii="Courier New" w:eastAsia="Times New Roman" w:hAnsi="Courier New" w:cs="Courier New"/>
-          <w:color w:val="000000"/>
-          <w:sz w:val="20"/>
-          <w:szCs w:val="20"/>
-        </w:rPr>
-        <w:t>setosa</w:t>
-      </w:r>
-      <w:proofErr w:type="spellEnd"/>
-      <w:r>
-        <w:rPr>
-          <w:rFonts w:ascii="Courier New" w:eastAsia="Times New Roman" w:hAnsi="Courier New" w:cs="Courier New"/>
-          <w:color w:val="000000"/>
-          <w:sz w:val="20"/>
-          <w:szCs w:val="20"/>
-        </w:rPr>
-        <w:t xml:space="preserve">', </w:t>
-      </w:r>
-      <w:proofErr w:type="spellStart"/>
-      <w:r>
-        <w:rPr>
-          <w:rFonts w:ascii="Courier New" w:eastAsia="Times New Roman" w:hAnsi="Courier New" w:cs="Courier New"/>
-          <w:color w:val="000000"/>
-          <w:sz w:val="20"/>
-          <w:szCs w:val="20"/>
-        </w:rPr>
-        <w:t>b'Iris-virginica</w:t>
-      </w:r>
-      <w:proofErr w:type="spellEnd"/>
-      <w:r>
-        <w:rPr>
-          <w:rFonts w:ascii="Courier New" w:eastAsia="Times New Roman" w:hAnsi="Courier New" w:cs="Courier New"/>
-          <w:color w:val="000000"/>
-          <w:sz w:val="20"/>
-          <w:szCs w:val="20"/>
-        </w:rPr>
-        <w:t>': '</w:t>
-      </w:r>
-      <w:proofErr w:type="spellStart"/>
-      <w:r>
-        <w:rPr>
-          <w:rFonts w:ascii="Courier New" w:eastAsia="Times New Roman" w:hAnsi="Courier New" w:cs="Courier New"/>
-          <w:color w:val="000000"/>
-          <w:sz w:val="20"/>
-          <w:szCs w:val="20"/>
-        </w:rPr>
-        <w:t>virginica</w:t>
-      </w:r>
-      <w:proofErr w:type="spellEnd"/>
-      <w:r>
-        <w:rPr>
-          <w:rFonts w:ascii="Courier New" w:eastAsia="Times New Roman" w:hAnsi="Courier New" w:cs="Courier New"/>
-          <w:color w:val="000000"/>
-          <w:sz w:val="20"/>
-          <w:szCs w:val="20"/>
-        </w:rPr>
-        <w:t xml:space="preserve">', </w:t>
-      </w:r>
-      <w:proofErr w:type="spellStart"/>
-      <w:r>
-        <w:rPr>
-          <w:rFonts w:ascii="Courier New" w:eastAsia="Times New Roman" w:hAnsi="Courier New" w:cs="Courier New"/>
-          <w:color w:val="000000"/>
-          <w:sz w:val="20"/>
-          <w:szCs w:val="20"/>
-        </w:rPr>
-        <w:t>b'Iris-versicolor</w:t>
-      </w:r>
-      <w:proofErr w:type="spellEnd"/>
-      <w:r>
-        <w:rPr>
-          <w:rFonts w:ascii="Courier New" w:eastAsia="Times New Roman" w:hAnsi="Courier New" w:cs="Courier New"/>
-          <w:color w:val="000000"/>
-          <w:sz w:val="20"/>
-          <w:szCs w:val="20"/>
-        </w:rPr>
-        <w:t>' : '</w:t>
-      </w:r>
-      <w:proofErr w:type="spellStart"/>
-      <w:r>
-        <w:rPr>
-          <w:rFonts w:ascii="Courier New" w:eastAsia="Times New Roman" w:hAnsi="Courier New" w:cs="Courier New"/>
-          <w:color w:val="000000"/>
-          <w:sz w:val="20"/>
-          <w:szCs w:val="20"/>
-        </w:rPr>
-        <w:t>versicolor</w:t>
-      </w:r>
-      <w:proofErr w:type="spellEnd"/>
-      <w:r>
-        <w:rPr>
-          <w:rFonts w:ascii="Courier New" w:eastAsia="Times New Roman" w:hAnsi="Courier New" w:cs="Courier New"/>
-          <w:color w:val="000000"/>
-          <w:sz w:val="20"/>
-          <w:szCs w:val="20"/>
-        </w:rPr>
-        <w:t>'})</w:t>
+        <w:t>replace({b'Iris-setosa': 'setosa', b'Iris-virginica': 'virginica', b'Iris-versicolor' : 'versicolor'})</w:t>
       </w:r>
     </w:p>
     <w:p>
@@ -2448,7 +2040,6 @@
           <w:szCs w:val="20"/>
         </w:rPr>
       </w:pPr>
-      <w:proofErr w:type="spellStart"/>
       <w:r>
         <w:rPr>
           <w:rFonts w:ascii="Courier New" w:eastAsia="Times New Roman" w:hAnsi="Courier New" w:cs="Courier New"/>
@@ -2456,37 +2047,7 @@
           <w:sz w:val="20"/>
           <w:szCs w:val="20"/>
         </w:rPr>
-        <w:t>train</w:t>
-      </w:r>
-      <w:proofErr w:type="spellEnd"/>
-      <w:r>
-        <w:rPr>
-          <w:rFonts w:ascii="Courier New" w:eastAsia="Times New Roman" w:hAnsi="Courier New" w:cs="Courier New"/>
-          <w:color w:val="000000"/>
-          <w:sz w:val="20"/>
-          <w:szCs w:val="20"/>
-        </w:rPr>
-        <w:t xml:space="preserve">, </w:t>
-      </w:r>
-      <w:proofErr w:type="spellStart"/>
-      <w:r>
-        <w:rPr>
-          <w:rFonts w:ascii="Courier New" w:eastAsia="Times New Roman" w:hAnsi="Courier New" w:cs="Courier New"/>
-          <w:color w:val="000000"/>
-          <w:sz w:val="20"/>
-          <w:szCs w:val="20"/>
-        </w:rPr>
-        <w:t>test</w:t>
-      </w:r>
-      <w:proofErr w:type="spellEnd"/>
-      <w:r>
-        <w:rPr>
-          <w:rFonts w:ascii="Courier New" w:eastAsia="Times New Roman" w:hAnsi="Courier New" w:cs="Courier New"/>
-          <w:color w:val="000000"/>
-          <w:sz w:val="20"/>
-          <w:szCs w:val="20"/>
-        </w:rPr>
-        <w:t xml:space="preserve"> </w:t>
+        <w:t xml:space="preserve">train, test </w:t>
       </w:r>
       <w:r>
         <w:rPr>
@@ -2626,7 +2187,6 @@
           <w:szCs w:val="20"/>
         </w:rPr>
       </w:pPr>
-      <w:proofErr w:type="spellStart"/>
       <w:r>
         <w:rPr>
           <w:rFonts w:ascii="Courier New" w:eastAsia="Times New Roman" w:hAnsi="Courier New" w:cs="Courier New"/>
@@ -2638,7 +2198,6 @@
         </w:rPr>
         <w:t>from</w:t>
       </w:r>
-      <w:proofErr w:type="spellEnd"/>
       <w:r>
         <w:rPr>
           <w:rFonts w:ascii="Courier New" w:eastAsia="Times New Roman" w:hAnsi="Courier New" w:cs="Courier New"/>
@@ -2648,7 +2207,6 @@
         </w:rPr>
         <w:t xml:space="preserve"> pandas2arff </w:t>
       </w:r>
-      <w:proofErr w:type="spellStart"/>
       <w:r>
         <w:rPr>
           <w:rFonts w:ascii="Courier New" w:eastAsia="Times New Roman" w:hAnsi="Courier New" w:cs="Courier New"/>
@@ -2660,7 +2218,6 @@
         </w:rPr>
         <w:t>import</w:t>
       </w:r>
-      <w:proofErr w:type="spellEnd"/>
       <w:r>
         <w:rPr>
           <w:rFonts w:ascii="Courier New" w:eastAsia="Times New Roman" w:hAnsi="Courier New" w:cs="Courier New"/>
@@ -2706,59 +2263,8 @@
           <w:sz w:val="20"/>
           <w:szCs w:val="20"/>
         </w:rPr>
-        <w:t>pandas2arff(</w:t>
-      </w:r>
-      <w:proofErr w:type="spellStart"/>
-      <w:r>
-        <w:rPr>
-          <w:rFonts w:ascii="Courier New" w:eastAsia="Times New Roman" w:hAnsi="Courier New" w:cs="Courier New"/>
-          <w:color w:val="000000"/>
-          <w:sz w:val="20"/>
-          <w:szCs w:val="20"/>
-        </w:rPr>
-        <w:t>train</w:t>
-      </w:r>
-      <w:proofErr w:type="spellEnd"/>
-      <w:r>
-        <w:rPr>
-          <w:rFonts w:ascii="Courier New" w:eastAsia="Times New Roman" w:hAnsi="Courier New" w:cs="Courier New"/>
-          <w:color w:val="000000"/>
-          <w:sz w:val="20"/>
-          <w:szCs w:val="20"/>
-        </w:rPr>
-        <w:t>, "</w:t>
-      </w:r>
-      <w:proofErr w:type="spellStart"/>
-      <w:r>
-        <w:rPr>
-          <w:rFonts w:ascii="Courier New" w:eastAsia="Times New Roman" w:hAnsi="Courier New" w:cs="Courier New"/>
-          <w:color w:val="000000"/>
-          <w:sz w:val="20"/>
-          <w:szCs w:val="20"/>
-        </w:rPr>
-        <w:t>iris_train_test.arff</w:t>
-      </w:r>
-      <w:proofErr w:type="spellEnd"/>
-      <w:r>
-        <w:rPr>
-          <w:rFonts w:ascii="Courier New" w:eastAsia="Times New Roman" w:hAnsi="Courier New" w:cs="Courier New"/>
-          <w:color w:val="000000"/>
-          <w:sz w:val="20"/>
-          <w:szCs w:val="20"/>
-        </w:rPr>
-        <w:t xml:space="preserve">", </w:t>
-      </w:r>
-      <w:proofErr w:type="spellStart"/>
-      <w:r>
-        <w:rPr>
-          <w:rFonts w:ascii="Courier New" w:eastAsia="Times New Roman" w:hAnsi="Courier New" w:cs="Courier New"/>
-          <w:color w:val="000000"/>
-          <w:sz w:val="20"/>
-          <w:szCs w:val="20"/>
-        </w:rPr>
-        <w:t>wekaname</w:t>
-      </w:r>
-      <w:proofErr w:type="spellEnd"/>
+        <w:t>pandas2arff(train, "iris_train_test.arff", wekaname</w:t>
+      </w:r>
       <w:r>
         <w:rPr>
           <w:rFonts w:ascii="Courier New" w:eastAsia="Times New Roman" w:hAnsi="Courier New" w:cs="Courier New"/>
@@ -2777,27 +2283,7 @@
           <w:sz w:val="20"/>
           <w:szCs w:val="20"/>
         </w:rPr>
-        <w:t>"</w:t>
-      </w:r>
-      <w:proofErr w:type="spellStart"/>
-      <w:r>
-        <w:rPr>
-          <w:rFonts w:ascii="Courier New" w:eastAsia="Times New Roman" w:hAnsi="Courier New" w:cs="Courier New"/>
-          <w:color w:val="000000"/>
-          <w:sz w:val="20"/>
-          <w:szCs w:val="20"/>
-        </w:rPr>
-        <w:t>iris_train_test</w:t>
-      </w:r>
-      <w:proofErr w:type="spellEnd"/>
-      <w:r>
-        <w:rPr>
-          <w:rFonts w:ascii="Courier New" w:eastAsia="Times New Roman" w:hAnsi="Courier New" w:cs="Courier New"/>
-          <w:color w:val="000000"/>
-          <w:sz w:val="20"/>
-          <w:szCs w:val="20"/>
-        </w:rPr>
-        <w:t>")</w:t>
+        <w:t>"iris_train_test")</w:t>
       </w:r>
     </w:p>
     <w:p>
@@ -2835,59 +2321,8 @@
           <w:sz w:val="20"/>
           <w:szCs w:val="20"/>
         </w:rPr>
-        <w:t>pandas2arff(</w:t>
-      </w:r>
-      <w:proofErr w:type="spellStart"/>
-      <w:r>
-        <w:rPr>
-          <w:rFonts w:ascii="Courier New" w:eastAsia="Times New Roman" w:hAnsi="Courier New" w:cs="Courier New"/>
-          <w:color w:val="000000"/>
-          <w:sz w:val="20"/>
-          <w:szCs w:val="20"/>
-        </w:rPr>
-        <w:t>test</w:t>
-      </w:r>
-      <w:proofErr w:type="spellEnd"/>
-      <w:r>
-        <w:rPr>
-          <w:rFonts w:ascii="Courier New" w:eastAsia="Times New Roman" w:hAnsi="Courier New" w:cs="Courier New"/>
-          <w:color w:val="000000"/>
-          <w:sz w:val="20"/>
-          <w:szCs w:val="20"/>
-        </w:rPr>
-        <w:t>, "</w:t>
-      </w:r>
-      <w:proofErr w:type="spellStart"/>
-      <w:r>
-        <w:rPr>
-          <w:rFonts w:ascii="Courier New" w:eastAsia="Times New Roman" w:hAnsi="Courier New" w:cs="Courier New"/>
-          <w:color w:val="000000"/>
-          <w:sz w:val="20"/>
-          <w:szCs w:val="20"/>
-        </w:rPr>
-        <w:t>iris_new.arff</w:t>
-      </w:r>
-      <w:proofErr w:type="spellEnd"/>
-      <w:r>
-        <w:rPr>
-          <w:rFonts w:ascii="Courier New" w:eastAsia="Times New Roman" w:hAnsi="Courier New" w:cs="Courier New"/>
-          <w:color w:val="000000"/>
-          <w:sz w:val="20"/>
-          <w:szCs w:val="20"/>
-        </w:rPr>
-        <w:t xml:space="preserve">", </w:t>
-      </w:r>
-      <w:proofErr w:type="spellStart"/>
-      <w:r>
-        <w:rPr>
-          <w:rFonts w:ascii="Courier New" w:eastAsia="Times New Roman" w:hAnsi="Courier New" w:cs="Courier New"/>
-          <w:color w:val="000000"/>
-          <w:sz w:val="20"/>
-          <w:szCs w:val="20"/>
-        </w:rPr>
-        <w:t>wekaname</w:t>
-      </w:r>
-      <w:proofErr w:type="spellEnd"/>
+        <w:t>pandas2arff(test, "iris_new.arff", wekaname</w:t>
+      </w:r>
       <w:r>
         <w:rPr>
           <w:rFonts w:ascii="Courier New" w:eastAsia="Times New Roman" w:hAnsi="Courier New" w:cs="Courier New"/>
@@ -2906,27 +2341,7 @@
           <w:sz w:val="20"/>
           <w:szCs w:val="20"/>
         </w:rPr>
-        <w:t>"</w:t>
-      </w:r>
-      <w:proofErr w:type="spellStart"/>
-      <w:r>
-        <w:rPr>
-          <w:rFonts w:ascii="Courier New" w:eastAsia="Times New Roman" w:hAnsi="Courier New" w:cs="Courier New"/>
-          <w:color w:val="000000"/>
-          <w:sz w:val="20"/>
-          <w:szCs w:val="20"/>
-        </w:rPr>
-        <w:t>iris_new</w:t>
-      </w:r>
-      <w:proofErr w:type="spellEnd"/>
-      <w:r>
-        <w:rPr>
-          <w:rFonts w:ascii="Courier New" w:eastAsia="Times New Roman" w:hAnsi="Courier New" w:cs="Courier New"/>
-          <w:color w:val="000000"/>
-          <w:sz w:val="20"/>
-          <w:szCs w:val="20"/>
-        </w:rPr>
-        <w:t>")</w:t>
+        <w:t>"iris_new")</w:t>
       </w:r>
     </w:p>
     <w:p/>
@@ -3152,15 +2567,7 @@
     </w:p>
     <w:p>
       <w:r>
-        <w:t>„</w:t>
-      </w:r>
-      <w:proofErr w:type="spellStart"/>
-      <w:r>
-        <w:t>ClassAssigner</w:t>
-      </w:r>
-      <w:proofErr w:type="spellEnd"/>
-      <w:r>
-        <w:t xml:space="preserve">“ -  skirtas </w:t>
+        <w:t xml:space="preserve">„ClassAssigner“ -  skirtas </w:t>
       </w:r>
       <w:r>
         <w:t xml:space="preserve">sekančioms komponentėms </w:t>
@@ -3171,95 +2578,51 @@
     </w:p>
     <w:p>
       <w:r>
-        <w:t>„</w:t>
-      </w:r>
-      <w:proofErr w:type="spellStart"/>
-      <w:r>
-        <w:t>CrossValidationFoldMaker</w:t>
-      </w:r>
-      <w:proofErr w:type="spellEnd"/>
-      <w:r>
-        <w:t>“ – atlieka kryžminę validaciją.</w:t>
-      </w:r>
-    </w:p>
-    <w:p>
-      <w:r>
-        <w:t>„</w:t>
-      </w:r>
-      <w:proofErr w:type="spellStart"/>
-      <w:r>
-        <w:t>TextViewer</w:t>
-      </w:r>
-      <w:proofErr w:type="spellEnd"/>
-      <w:r>
-        <w:t>“ ir „TextViewer2“ – atitinkamai skirti peržiūrėti gautus neuroninio tinklo svorius ir klasifikavimo rezultatų įvertinimus.</w:t>
-      </w:r>
-    </w:p>
-    <w:p>
-      <w:r>
-        <w:t>„</w:t>
-      </w:r>
-      <w:proofErr w:type="spellStart"/>
-      <w:r>
-        <w:t>SerializedModelSaver</w:t>
-      </w:r>
-      <w:proofErr w:type="spellEnd"/>
-      <w:r>
-        <w:t>“ – išsaugo gautą modelį.</w:t>
-      </w:r>
-    </w:p>
-    <w:p>
-      <w:r>
-        <w:t>„</w:t>
-      </w:r>
-      <w:proofErr w:type="spellStart"/>
-      <w:r>
-        <w:t>ClassifierPerfomanceEvaluator</w:t>
-      </w:r>
-      <w:proofErr w:type="spellEnd"/>
-      <w:r>
-        <w:t>“ – įvertina klasifikavimo rezultatus.</w:t>
-      </w:r>
-    </w:p>
-    <w:p>
-      <w:r>
-        <w:t>„</w:t>
-      </w:r>
-      <w:proofErr w:type="spellStart"/>
-      <w:r>
-        <w:t>MultilayerPerceptron</w:t>
-      </w:r>
-      <w:proofErr w:type="spellEnd"/>
-      <w:r>
-        <w:t xml:space="preserve">“ – sudaro ir apmoko daugiasluoksnį </w:t>
-      </w:r>
-      <w:proofErr w:type="spellStart"/>
-      <w:r>
-        <w:t>perceptroną</w:t>
-      </w:r>
-      <w:proofErr w:type="spellEnd"/>
-      <w:r>
-        <w:t xml:space="preserve"> su pasirinktais parametrais.</w:t>
+        <w:t>„CrossValidationFoldMaker“ – atlieka kryžminę validaciją.</w:t>
+      </w:r>
+    </w:p>
+    <w:p>
+      <w:r>
+        <w:t>„TextViewer“ ir „TextViewer2“ – atitinkamai skirti peržiūrėti gautus neuroninio tinklo svorius ir klasifikavimo rezultatų įvertinimus.</w:t>
+      </w:r>
+    </w:p>
+    <w:p>
+      <w:r>
+        <w:t>„SerializedModelSaver“ – išsaugo gautą modelį.</w:t>
+      </w:r>
+    </w:p>
+    <w:p>
+      <w:r>
+        <w:t>„ClassifierPerfomanceEvaluator“ – įvertina klasifikavimo rezultatus.</w:t>
+      </w:r>
+    </w:p>
+    <w:p>
+      <w:r>
+        <w:t>„MultilayerPerceptron“ – sudaro ir apmoko daugiasluoksnį perceptroną su pasirinktais parametrais.</w:t>
       </w:r>
     </w:p>
     <w:p/>
     <w:p>
       <w:r>
-        <w:t xml:space="preserve">Naudojant šią seką keisti mokymosi greičio, </w:t>
-      </w:r>
-      <w:proofErr w:type="spellStart"/>
-      <w:r>
-        <w:t>momentum</w:t>
-      </w:r>
-      <w:proofErr w:type="spellEnd"/>
-      <w:r>
-        <w:t xml:space="preserve"> ir paslėptų neuronų skaičiaus parametrai, siekiant surasti parametrų reikšmių rinkinį, su kuriais gaunami geriausi klasifikavimo rezultatai. </w:t>
+        <w:t xml:space="preserve">Naudojant šią seką keisti mokymosi greičio, momentum ir paslėptų neuronų skaičiaus parametrai, siekiant surasti parametrų reikšmių rinkinį, su kuriais gaunami geriausi klasifikavimo rezultatai. </w:t>
       </w:r>
       <w:r>
         <w:t>Kaip matome iš žemiau pateiktų paveikslėlių, geriausi klasifikavimo rezultatai</w:t>
       </w:r>
       <w:r>
-        <w:t xml:space="preserve"> (96.6% tikslumas)</w:t>
+        <w:t xml:space="preserve"> (96</w:t>
+      </w:r>
+      <w:r>
+        <w:t>,</w:t>
+      </w:r>
+      <w:r>
+        <w:t>6</w:t>
+      </w:r>
+      <w:r>
+        <w:t xml:space="preserve"> </w:t>
+      </w:r>
+      <w:r>
+        <w:t>% tikslumas)</w:t>
       </w:r>
       <w:r>
         <w:t xml:space="preserve"> gaunami naudojant 2 paslėptų neuronų sluoksnius, </w:t>
@@ -3286,15 +2649,7 @@
         <w:t>1</w:t>
       </w:r>
       <w:r>
-        <w:t xml:space="preserve"> </w:t>
-      </w:r>
-      <w:proofErr w:type="spellStart"/>
-      <w:r>
-        <w:t>momentum</w:t>
-      </w:r>
-      <w:proofErr w:type="spellEnd"/>
-      <w:r>
-        <w:t xml:space="preserve"> reikšm</w:t>
+        <w:t xml:space="preserve"> momentum reikšm</w:t>
       </w:r>
       <w:r>
         <w:t>ę</w:t>
@@ -3306,15 +2661,7 @@
         <w:t>,</w:t>
       </w:r>
       <w:r>
-        <w:t xml:space="preserve">3 </w:t>
-      </w:r>
-      <w:proofErr w:type="spellStart"/>
-      <w:r>
-        <w:t>momentum</w:t>
-      </w:r>
-      <w:proofErr w:type="spellEnd"/>
-      <w:r>
-        <w:t xml:space="preserve"> reikšmę)</w:t>
+        <w:t>3 momentum reikšmę)</w:t>
       </w:r>
       <w:r>
         <w:t>:</w:t>
@@ -3406,10 +2753,7 @@
         <w:t xml:space="preserve"> </w:t>
       </w:r>
       <w:r>
-        <w:t>naudojant kryžminę validaciją</w:t>
-      </w:r>
-      <w:r>
-        <w:t xml:space="preserve"> </w:t>
+        <w:t xml:space="preserve">naudojant kryžminę validaciją </w:t>
       </w:r>
       <w:r>
         <w:t>(2 paslėpti sluoksniai, 0</w:t>
@@ -3424,15 +2768,7 @@
         <w:t>,</w:t>
       </w:r>
       <w:r>
-        <w:t xml:space="preserve">1 </w:t>
-      </w:r>
-      <w:proofErr w:type="spellStart"/>
-      <w:r>
-        <w:t>momentum</w:t>
-      </w:r>
-      <w:proofErr w:type="spellEnd"/>
-      <w:r>
-        <w:t>)</w:t>
+        <w:t>1 momentum)</w:t>
       </w:r>
     </w:p>
     <w:p/>
@@ -3521,10 +2857,7 @@
         <w:t xml:space="preserve"> </w:t>
       </w:r>
       <w:r>
-        <w:t>naudojant kryžminę validaciją</w:t>
-      </w:r>
-      <w:r>
-        <w:t xml:space="preserve"> </w:t>
+        <w:t xml:space="preserve">naudojant kryžminę validaciją </w:t>
       </w:r>
       <w:r>
         <w:t>(2 paslėpti sluoksniai, 0</w:t>
@@ -3539,15 +2872,7 @@
         <w:t>,</w:t>
       </w:r>
       <w:r>
-        <w:t xml:space="preserve">3 </w:t>
-      </w:r>
-      <w:proofErr w:type="spellStart"/>
-      <w:r>
-        <w:t>momentum</w:t>
-      </w:r>
-      <w:proofErr w:type="spellEnd"/>
-      <w:r>
-        <w:t>)</w:t>
+        <w:t>3 momentum)</w:t>
       </w:r>
     </w:p>
     <w:p/>
@@ -3639,10 +2964,7 @@
         <w:t xml:space="preserve"> </w:t>
       </w:r>
       <w:r>
-        <w:t>naudojant kryžminę validaciją</w:t>
-      </w:r>
-      <w:r>
-        <w:t xml:space="preserve"> </w:t>
+        <w:t xml:space="preserve">naudojant kryžminę validaciją </w:t>
       </w:r>
       <w:r>
         <w:t>(</w:t>
@@ -3663,15 +2985,7 @@
         <w:t>,</w:t>
       </w:r>
       <w:r>
-        <w:t xml:space="preserve">1 </w:t>
-      </w:r>
-      <w:proofErr w:type="spellStart"/>
-      <w:r>
-        <w:t>momentum</w:t>
-      </w:r>
-      <w:proofErr w:type="spellEnd"/>
-      <w:r>
-        <w:t>)</w:t>
+        <w:t>1 momentum)</w:t>
       </w:r>
     </w:p>
     <w:p/>
@@ -3763,10 +3077,7 @@
         <w:t xml:space="preserve"> </w:t>
       </w:r>
       <w:r>
-        <w:t>naudojant kryžminę validaciją</w:t>
-      </w:r>
-      <w:r>
-        <w:t xml:space="preserve"> </w:t>
+        <w:t xml:space="preserve">naudojant kryžminę validaciją </w:t>
       </w:r>
       <w:r>
         <w:t>(3 paslėpti sluoksniai, 0</w:t>
@@ -3781,15 +3092,7 @@
         <w:t>,</w:t>
       </w:r>
       <w:r>
-        <w:t xml:space="preserve">3 </w:t>
-      </w:r>
-      <w:proofErr w:type="spellStart"/>
-      <w:r>
-        <w:t>momentum</w:t>
-      </w:r>
-      <w:proofErr w:type="spellEnd"/>
-      <w:r>
-        <w:t>)</w:t>
+        <w:t>3 momentum)</w:t>
       </w:r>
     </w:p>
     <w:p/>
@@ -3879,10 +3182,7 @@
         <w:t>Klasifikavimo rezultatai</w:t>
       </w:r>
       <w:r>
-        <w:t xml:space="preserve"> </w:t>
-      </w:r>
-      <w:r>
-        <w:t>naudojant kryžminę validaciją</w:t>
+        <w:t xml:space="preserve"> naudojant kryžminę validaciją</w:t>
       </w:r>
       <w:r>
         <w:t xml:space="preserve"> (2 paslėpti sluoksniai, 0</w:t>
@@ -3897,15 +3197,7 @@
         <w:t>,</w:t>
       </w:r>
       <w:r>
-        <w:t xml:space="preserve">1 </w:t>
-      </w:r>
-      <w:proofErr w:type="spellStart"/>
-      <w:r>
-        <w:t>momentum</w:t>
-      </w:r>
-      <w:proofErr w:type="spellEnd"/>
-      <w:r>
-        <w:t>)</w:t>
+        <w:t>1 momentum)</w:t>
       </w:r>
     </w:p>
     <w:p/>
@@ -4015,15 +3307,7 @@
         <w:t>,</w:t>
       </w:r>
       <w:r>
-        <w:t xml:space="preserve">3 </w:t>
-      </w:r>
-      <w:proofErr w:type="spellStart"/>
-      <w:r>
-        <w:t>momentum</w:t>
-      </w:r>
-      <w:proofErr w:type="spellEnd"/>
-      <w:r>
-        <w:t>)</w:t>
+        <w:t>3 momentum)</w:t>
       </w:r>
     </w:p>
     <w:p/>
@@ -4252,15 +3536,7 @@
     </w:p>
     <w:p>
       <w:r>
-        <w:t>„</w:t>
-      </w:r>
-      <w:proofErr w:type="spellStart"/>
-      <w:r>
-        <w:t>TestSetMaker</w:t>
-      </w:r>
-      <w:proofErr w:type="spellEnd"/>
-      <w:r>
-        <w:t>“ – paverčia duomenų aibę į testavimo</w:t>
+        <w:t>„TestSetMaker“ – paverčia duomenų aibę į testavimo</w:t>
       </w:r>
       <w:r>
         <w:t xml:space="preserve"> (sekančioms komponentėms)</w:t>
@@ -4271,28 +3547,12 @@
     </w:p>
     <w:p>
       <w:r>
-        <w:t>„</w:t>
-      </w:r>
-      <w:proofErr w:type="spellStart"/>
-      <w:r>
-        <w:t>PredictionAppender</w:t>
-      </w:r>
-      <w:proofErr w:type="spellEnd"/>
-      <w:r>
-        <w:t>“ – skirtas papildyti duomenis prognozuotos klasės stulpeliu.</w:t>
-      </w:r>
-    </w:p>
-    <w:p>
-      <w:r>
-        <w:t>„</w:t>
-      </w:r>
-      <w:proofErr w:type="spellStart"/>
-      <w:r>
-        <w:t>ArffSaver</w:t>
-      </w:r>
-      <w:proofErr w:type="spellEnd"/>
-      <w:r>
-        <w:t>“ – išsaugo duomenis, papildytus prognozuotos klasės stulpeliu.</w:t>
+        <w:t>„PredictionAppender“ – skirtas papildyti duomenis prognozuotos klasės stulpeliu.</w:t>
+      </w:r>
+    </w:p>
+    <w:p>
+      <w:r>
+        <w:t>„ArffSaver“ – išsaugo duomenis, papildytus prognozuotos klasės stulpeliu.</w:t>
       </w:r>
     </w:p>
     <w:p/>
@@ -4419,11 +3679,9 @@
             <w:pPr>
               <w:jc w:val="center"/>
             </w:pPr>
-            <w:proofErr w:type="spellStart"/>
             <w:r>
               <w:t>setosa</w:t>
             </w:r>
-            <w:proofErr w:type="spellEnd"/>
           </w:p>
         </w:tc>
         <w:tc>
@@ -4434,11 +3692,9 @@
             <w:pPr>
               <w:jc w:val="center"/>
             </w:pPr>
-            <w:proofErr w:type="spellStart"/>
             <w:r>
               <w:t>setosa</w:t>
             </w:r>
-            <w:proofErr w:type="spellEnd"/>
           </w:p>
         </w:tc>
       </w:tr>
@@ -4454,11 +3710,9 @@
             <w:pPr>
               <w:jc w:val="center"/>
             </w:pPr>
-            <w:proofErr w:type="spellStart"/>
             <w:r>
               <w:t>setosa</w:t>
             </w:r>
-            <w:proofErr w:type="spellEnd"/>
           </w:p>
         </w:tc>
         <w:tc>
@@ -4469,11 +3723,9 @@
             <w:pPr>
               <w:jc w:val="center"/>
             </w:pPr>
-            <w:proofErr w:type="spellStart"/>
             <w:r>
               <w:t>setosa</w:t>
             </w:r>
-            <w:proofErr w:type="spellEnd"/>
           </w:p>
         </w:tc>
       </w:tr>
@@ -4489,11 +3741,9 @@
             <w:pPr>
               <w:jc w:val="center"/>
             </w:pPr>
-            <w:proofErr w:type="spellStart"/>
             <w:r>
               <w:t>versicolor</w:t>
             </w:r>
-            <w:proofErr w:type="spellEnd"/>
           </w:p>
         </w:tc>
         <w:tc>
@@ -4504,11 +3754,9 @@
             <w:pPr>
               <w:jc w:val="center"/>
             </w:pPr>
-            <w:proofErr w:type="spellStart"/>
             <w:r>
               <w:t>versicolor</w:t>
             </w:r>
-            <w:proofErr w:type="spellEnd"/>
           </w:p>
         </w:tc>
       </w:tr>
@@ -4524,11 +3772,9 @@
             <w:pPr>
               <w:jc w:val="center"/>
             </w:pPr>
-            <w:proofErr w:type="spellStart"/>
             <w:r>
               <w:t>versicolor</w:t>
             </w:r>
-            <w:proofErr w:type="spellEnd"/>
           </w:p>
         </w:tc>
         <w:tc>
@@ -4539,11 +3785,9 @@
             <w:pPr>
               <w:jc w:val="center"/>
             </w:pPr>
-            <w:proofErr w:type="spellStart"/>
             <w:r>
               <w:t>versicolor</w:t>
             </w:r>
-            <w:proofErr w:type="spellEnd"/>
           </w:p>
         </w:tc>
       </w:tr>
@@ -4559,11 +3803,9 @@
             <w:pPr>
               <w:jc w:val="center"/>
             </w:pPr>
-            <w:proofErr w:type="spellStart"/>
             <w:r>
               <w:t>versicolor</w:t>
             </w:r>
-            <w:proofErr w:type="spellEnd"/>
           </w:p>
         </w:tc>
         <w:tc>
@@ -4574,11 +3816,9 @@
             <w:pPr>
               <w:jc w:val="center"/>
             </w:pPr>
-            <w:proofErr w:type="spellStart"/>
             <w:r>
               <w:t>versicolor</w:t>
             </w:r>
-            <w:proofErr w:type="spellEnd"/>
           </w:p>
         </w:tc>
       </w:tr>
@@ -4594,11 +3834,9 @@
             <w:pPr>
               <w:jc w:val="center"/>
             </w:pPr>
-            <w:proofErr w:type="spellStart"/>
             <w:r>
               <w:t>versicolor</w:t>
             </w:r>
-            <w:proofErr w:type="spellEnd"/>
           </w:p>
         </w:tc>
         <w:tc>
@@ -4609,11 +3847,9 @@
             <w:pPr>
               <w:jc w:val="center"/>
             </w:pPr>
-            <w:proofErr w:type="spellStart"/>
             <w:r>
               <w:t>versicolor</w:t>
             </w:r>
-            <w:proofErr w:type="spellEnd"/>
           </w:p>
         </w:tc>
       </w:tr>
@@ -4629,11 +3865,9 @@
             <w:pPr>
               <w:jc w:val="center"/>
             </w:pPr>
-            <w:proofErr w:type="spellStart"/>
             <w:r>
               <w:t>setosa</w:t>
             </w:r>
-            <w:proofErr w:type="spellEnd"/>
           </w:p>
         </w:tc>
         <w:tc>
@@ -4644,11 +3878,9 @@
             <w:pPr>
               <w:jc w:val="center"/>
             </w:pPr>
-            <w:proofErr w:type="spellStart"/>
             <w:r>
               <w:t>setosa</w:t>
             </w:r>
-            <w:proofErr w:type="spellEnd"/>
           </w:p>
         </w:tc>
       </w:tr>
@@ -4664,11 +3896,9 @@
             <w:pPr>
               <w:jc w:val="center"/>
             </w:pPr>
-            <w:proofErr w:type="spellStart"/>
             <w:r>
               <w:t>virginica</w:t>
             </w:r>
-            <w:proofErr w:type="spellEnd"/>
           </w:p>
         </w:tc>
         <w:tc>
@@ -4679,11 +3909,9 @@
             <w:pPr>
               <w:jc w:val="center"/>
             </w:pPr>
-            <w:proofErr w:type="spellStart"/>
             <w:r>
               <w:t>virginica</w:t>
             </w:r>
-            <w:proofErr w:type="spellEnd"/>
           </w:p>
         </w:tc>
       </w:tr>
@@ -4699,11 +3927,9 @@
             <w:pPr>
               <w:jc w:val="center"/>
             </w:pPr>
-            <w:proofErr w:type="spellStart"/>
             <w:r>
               <w:t>setosa</w:t>
             </w:r>
-            <w:proofErr w:type="spellEnd"/>
           </w:p>
         </w:tc>
         <w:tc>
@@ -4714,11 +3940,9 @@
             <w:pPr>
               <w:jc w:val="center"/>
             </w:pPr>
-            <w:proofErr w:type="spellStart"/>
             <w:r>
               <w:t>setosa</w:t>
             </w:r>
-            <w:proofErr w:type="spellEnd"/>
           </w:p>
         </w:tc>
       </w:tr>
@@ -4734,11 +3958,9 @@
             <w:pPr>
               <w:jc w:val="center"/>
             </w:pPr>
-            <w:proofErr w:type="spellStart"/>
             <w:r>
               <w:t>versicolor</w:t>
             </w:r>
-            <w:proofErr w:type="spellEnd"/>
           </w:p>
         </w:tc>
         <w:tc>
@@ -4749,11 +3971,9 @@
             <w:pPr>
               <w:jc w:val="center"/>
             </w:pPr>
-            <w:proofErr w:type="spellStart"/>
             <w:r>
               <w:t>versicolor</w:t>
             </w:r>
-            <w:proofErr w:type="spellEnd"/>
           </w:p>
         </w:tc>
       </w:tr>
@@ -4769,11 +3989,9 @@
             <w:pPr>
               <w:jc w:val="center"/>
             </w:pPr>
-            <w:proofErr w:type="spellStart"/>
             <w:r>
               <w:t>virginica</w:t>
             </w:r>
-            <w:proofErr w:type="spellEnd"/>
           </w:p>
         </w:tc>
         <w:tc>
@@ -4784,11 +4002,9 @@
             <w:pPr>
               <w:jc w:val="center"/>
             </w:pPr>
-            <w:proofErr w:type="spellStart"/>
             <w:r>
               <w:t>virginica</w:t>
             </w:r>
-            <w:proofErr w:type="spellEnd"/>
           </w:p>
         </w:tc>
       </w:tr>
@@ -4804,11 +4020,9 @@
             <w:pPr>
               <w:jc w:val="center"/>
             </w:pPr>
-            <w:proofErr w:type="spellStart"/>
             <w:r>
               <w:t>versicolor</w:t>
             </w:r>
-            <w:proofErr w:type="spellEnd"/>
           </w:p>
         </w:tc>
         <w:tc>
@@ -4819,11 +4033,9 @@
             <w:pPr>
               <w:jc w:val="center"/>
             </w:pPr>
-            <w:proofErr w:type="spellStart"/>
             <w:r>
               <w:t>versicolor</w:t>
             </w:r>
-            <w:proofErr w:type="spellEnd"/>
           </w:p>
         </w:tc>
       </w:tr>
@@ -4839,11 +4051,9 @@
             <w:pPr>
               <w:jc w:val="center"/>
             </w:pPr>
-            <w:proofErr w:type="spellStart"/>
             <w:r>
               <w:t>versicolor</w:t>
             </w:r>
-            <w:proofErr w:type="spellEnd"/>
           </w:p>
         </w:tc>
         <w:tc>
@@ -4854,11 +4064,9 @@
             <w:pPr>
               <w:jc w:val="center"/>
             </w:pPr>
-            <w:proofErr w:type="spellStart"/>
             <w:r>
               <w:t>versicolor</w:t>
             </w:r>
-            <w:proofErr w:type="spellEnd"/>
           </w:p>
         </w:tc>
       </w:tr>
@@ -4874,11 +4082,9 @@
             <w:pPr>
               <w:jc w:val="center"/>
             </w:pPr>
-            <w:proofErr w:type="spellStart"/>
             <w:r>
               <w:t>virginica</w:t>
             </w:r>
-            <w:proofErr w:type="spellEnd"/>
           </w:p>
         </w:tc>
         <w:tc>
@@ -4889,11 +4095,9 @@
             <w:pPr>
               <w:jc w:val="center"/>
             </w:pPr>
-            <w:proofErr w:type="spellStart"/>
             <w:r>
               <w:t>virginica</w:t>
             </w:r>
-            <w:proofErr w:type="spellEnd"/>
           </w:p>
         </w:tc>
       </w:tr>
@@ -4909,11 +4113,9 @@
             <w:pPr>
               <w:jc w:val="center"/>
             </w:pPr>
-            <w:proofErr w:type="spellStart"/>
             <w:r>
               <w:t>setosa</w:t>
             </w:r>
-            <w:proofErr w:type="spellEnd"/>
           </w:p>
         </w:tc>
         <w:tc>
@@ -4924,11 +4126,9 @@
             <w:pPr>
               <w:jc w:val="center"/>
             </w:pPr>
-            <w:proofErr w:type="spellStart"/>
             <w:r>
               <w:t>setosa</w:t>
             </w:r>
-            <w:proofErr w:type="spellEnd"/>
           </w:p>
         </w:tc>
       </w:tr>
@@ -4944,11 +4144,9 @@
             <w:pPr>
               <w:jc w:val="center"/>
             </w:pPr>
-            <w:proofErr w:type="spellStart"/>
             <w:r>
               <w:t>versicolor</w:t>
             </w:r>
-            <w:proofErr w:type="spellEnd"/>
           </w:p>
         </w:tc>
         <w:tc>
@@ -4959,11 +4157,9 @@
             <w:pPr>
               <w:jc w:val="center"/>
             </w:pPr>
-            <w:proofErr w:type="spellStart"/>
             <w:r>
               <w:t>versicolor</w:t>
             </w:r>
-            <w:proofErr w:type="spellEnd"/>
           </w:p>
         </w:tc>
       </w:tr>
@@ -4979,11 +4175,9 @@
             <w:pPr>
               <w:jc w:val="center"/>
             </w:pPr>
-            <w:proofErr w:type="spellStart"/>
             <w:r>
               <w:t>setosa</w:t>
             </w:r>
-            <w:proofErr w:type="spellEnd"/>
           </w:p>
         </w:tc>
         <w:tc>
@@ -4994,11 +4188,9 @@
             <w:pPr>
               <w:jc w:val="center"/>
             </w:pPr>
-            <w:proofErr w:type="spellStart"/>
             <w:r>
               <w:t>setosa</w:t>
             </w:r>
-            <w:proofErr w:type="spellEnd"/>
           </w:p>
         </w:tc>
       </w:tr>
@@ -5014,12 +4206,10 @@
             <w:pPr>
               <w:jc w:val="center"/>
             </w:pPr>
-            <w:proofErr w:type="spellStart"/>
             <w:r>
               <w:lastRenderedPageBreak/>
               <w:t>virginica</w:t>
             </w:r>
-            <w:proofErr w:type="spellEnd"/>
           </w:p>
         </w:tc>
         <w:tc>
@@ -5030,11 +4220,9 @@
             <w:pPr>
               <w:jc w:val="center"/>
             </w:pPr>
-            <w:proofErr w:type="spellStart"/>
             <w:r>
               <w:t>virginica</w:t>
             </w:r>
-            <w:proofErr w:type="spellEnd"/>
           </w:p>
         </w:tc>
       </w:tr>
@@ -5050,11 +4238,9 @@
             <w:pPr>
               <w:jc w:val="center"/>
             </w:pPr>
-            <w:proofErr w:type="spellStart"/>
             <w:r>
               <w:t>virginica</w:t>
             </w:r>
-            <w:proofErr w:type="spellEnd"/>
           </w:p>
         </w:tc>
         <w:tc>
@@ -5065,11 +4251,9 @@
             <w:pPr>
               <w:jc w:val="center"/>
             </w:pPr>
-            <w:proofErr w:type="spellStart"/>
             <w:r>
               <w:t>virginica</w:t>
             </w:r>
-            <w:proofErr w:type="spellEnd"/>
           </w:p>
         </w:tc>
       </w:tr>
@@ -5085,11 +4269,9 @@
             <w:pPr>
               <w:jc w:val="center"/>
             </w:pPr>
-            <w:proofErr w:type="spellStart"/>
             <w:r>
               <w:t>virginica</w:t>
             </w:r>
-            <w:proofErr w:type="spellEnd"/>
           </w:p>
         </w:tc>
         <w:tc>
@@ -5100,11 +4282,9 @@
             <w:pPr>
               <w:jc w:val="center"/>
             </w:pPr>
-            <w:proofErr w:type="spellStart"/>
             <w:r>
               <w:t>virginica</w:t>
             </w:r>
-            <w:proofErr w:type="spellEnd"/>
           </w:p>
         </w:tc>
       </w:tr>
@@ -5120,11 +4300,9 @@
             <w:pPr>
               <w:jc w:val="center"/>
             </w:pPr>
-            <w:proofErr w:type="spellStart"/>
             <w:r>
               <w:t>setosa</w:t>
             </w:r>
-            <w:proofErr w:type="spellEnd"/>
           </w:p>
         </w:tc>
         <w:tc>
@@ -5135,11 +4313,9 @@
             <w:pPr>
               <w:jc w:val="center"/>
             </w:pPr>
-            <w:proofErr w:type="spellStart"/>
             <w:r>
               <w:t>setosa</w:t>
             </w:r>
-            <w:proofErr w:type="spellEnd"/>
           </w:p>
         </w:tc>
       </w:tr>
@@ -5155,11 +4331,9 @@
             <w:pPr>
               <w:jc w:val="center"/>
             </w:pPr>
-            <w:proofErr w:type="spellStart"/>
             <w:r>
               <w:t>virginica</w:t>
             </w:r>
-            <w:proofErr w:type="spellEnd"/>
           </w:p>
         </w:tc>
         <w:tc>
@@ -5170,11 +4344,9 @@
             <w:pPr>
               <w:jc w:val="center"/>
             </w:pPr>
-            <w:proofErr w:type="spellStart"/>
             <w:r>
               <w:t>virginica</w:t>
             </w:r>
-            <w:proofErr w:type="spellEnd"/>
           </w:p>
         </w:tc>
       </w:tr>
@@ -5190,11 +4362,9 @@
             <w:pPr>
               <w:jc w:val="center"/>
             </w:pPr>
-            <w:proofErr w:type="spellStart"/>
             <w:r>
               <w:t>setosa</w:t>
             </w:r>
-            <w:proofErr w:type="spellEnd"/>
           </w:p>
         </w:tc>
         <w:tc>
@@ -5205,11 +4375,9 @@
             <w:pPr>
               <w:jc w:val="center"/>
             </w:pPr>
-            <w:proofErr w:type="spellStart"/>
             <w:r>
               <w:t>setosa</w:t>
             </w:r>
-            <w:proofErr w:type="spellEnd"/>
           </w:p>
         </w:tc>
       </w:tr>
@@ -5225,11 +4393,9 @@
             <w:pPr>
               <w:jc w:val="center"/>
             </w:pPr>
-            <w:proofErr w:type="spellStart"/>
             <w:r>
               <w:t>setosa</w:t>
             </w:r>
-            <w:proofErr w:type="spellEnd"/>
           </w:p>
         </w:tc>
         <w:tc>
@@ -5240,11 +4406,9 @@
             <w:pPr>
               <w:jc w:val="center"/>
             </w:pPr>
-            <w:proofErr w:type="spellStart"/>
             <w:r>
               <w:t>setosa</w:t>
             </w:r>
-            <w:proofErr w:type="spellEnd"/>
           </w:p>
         </w:tc>
       </w:tr>
@@ -5260,11 +4424,9 @@
             <w:pPr>
               <w:jc w:val="center"/>
             </w:pPr>
-            <w:proofErr w:type="spellStart"/>
             <w:r>
               <w:t>virginica</w:t>
             </w:r>
-            <w:proofErr w:type="spellEnd"/>
           </w:p>
         </w:tc>
         <w:tc>
@@ -5275,11 +4437,9 @@
             <w:pPr>
               <w:jc w:val="center"/>
             </w:pPr>
-            <w:proofErr w:type="spellStart"/>
             <w:r>
               <w:t>virginica</w:t>
             </w:r>
-            <w:proofErr w:type="spellEnd"/>
           </w:p>
         </w:tc>
       </w:tr>
@@ -5295,11 +4455,9 @@
             <w:pPr>
               <w:jc w:val="center"/>
             </w:pPr>
-            <w:proofErr w:type="spellStart"/>
             <w:r>
               <w:t>virginica</w:t>
             </w:r>
-            <w:proofErr w:type="spellEnd"/>
           </w:p>
         </w:tc>
         <w:tc>
@@ -5310,11 +4468,9 @@
             <w:pPr>
               <w:jc w:val="center"/>
             </w:pPr>
-            <w:proofErr w:type="spellStart"/>
             <w:r>
               <w:t>virginica</w:t>
             </w:r>
-            <w:proofErr w:type="spellEnd"/>
           </w:p>
         </w:tc>
       </w:tr>
@@ -5330,11 +4486,9 @@
             <w:pPr>
               <w:jc w:val="center"/>
             </w:pPr>
-            <w:proofErr w:type="spellStart"/>
             <w:r>
               <w:t>virginica</w:t>
             </w:r>
-            <w:proofErr w:type="spellEnd"/>
           </w:p>
         </w:tc>
         <w:tc>
@@ -5345,11 +4499,9 @@
             <w:pPr>
               <w:jc w:val="center"/>
             </w:pPr>
-            <w:proofErr w:type="spellStart"/>
             <w:r>
               <w:t>virginica</w:t>
             </w:r>
-            <w:proofErr w:type="spellEnd"/>
           </w:p>
         </w:tc>
       </w:tr>
@@ -5365,11 +4517,9 @@
             <w:pPr>
               <w:jc w:val="center"/>
             </w:pPr>
-            <w:proofErr w:type="spellStart"/>
             <w:r>
               <w:t>versicolor</w:t>
             </w:r>
-            <w:proofErr w:type="spellEnd"/>
           </w:p>
         </w:tc>
         <w:tc>
@@ -5380,11 +4530,9 @@
             <w:pPr>
               <w:jc w:val="center"/>
             </w:pPr>
-            <w:proofErr w:type="spellStart"/>
             <w:r>
               <w:t>versicolor</w:t>
             </w:r>
-            <w:proofErr w:type="spellEnd"/>
           </w:p>
         </w:tc>
       </w:tr>
@@ -5400,11 +4548,9 @@
             <w:pPr>
               <w:jc w:val="center"/>
             </w:pPr>
-            <w:proofErr w:type="spellStart"/>
             <w:r>
               <w:t>setosa</w:t>
             </w:r>
-            <w:proofErr w:type="spellEnd"/>
           </w:p>
         </w:tc>
         <w:tc>
@@ -5415,11 +4561,9 @@
             <w:pPr>
               <w:jc w:val="center"/>
             </w:pPr>
-            <w:proofErr w:type="spellStart"/>
             <w:r>
               <w:t>setosa</w:t>
             </w:r>
-            <w:proofErr w:type="spellEnd"/>
           </w:p>
         </w:tc>
       </w:tr>
@@ -5435,11 +4579,9 @@
             <w:pPr>
               <w:jc w:val="center"/>
             </w:pPr>
-            <w:proofErr w:type="spellStart"/>
             <w:r>
               <w:t>versicolor</w:t>
             </w:r>
-            <w:proofErr w:type="spellEnd"/>
           </w:p>
         </w:tc>
         <w:tc>
@@ -5450,11 +4592,9 @@
             <w:pPr>
               <w:jc w:val="center"/>
             </w:pPr>
-            <w:proofErr w:type="spellStart"/>
             <w:r>
               <w:t>versicolor</w:t>
             </w:r>
-            <w:proofErr w:type="spellEnd"/>
           </w:p>
         </w:tc>
       </w:tr>
@@ -5612,15 +4752,7 @@
         <w:keepNext/>
       </w:pPr>
       <w:r>
-        <w:t>„</w:t>
-      </w:r>
-      <w:proofErr w:type="spellStart"/>
-      <w:r>
-        <w:t>TrainingSetMaker</w:t>
-      </w:r>
-      <w:proofErr w:type="spellEnd"/>
-      <w:r>
-        <w:t>“</w:t>
+        <w:t>„TrainingSetMaker“</w:t>
       </w:r>
       <w:r>
         <w:t xml:space="preserve"> – iš duomenų sudaro mokymo aibę</w:t>
@@ -5642,15 +4774,7 @@
         <w:t>Pasirinkta sudaryti neuroninį tinklą su 1 paslėptų sluoksniu, kurį sudaro 5 neuronai</w:t>
       </w:r>
       <w:r>
-        <w:t xml:space="preserve"> (naudojant numatytas mokymosi greičio ir </w:t>
-      </w:r>
-      <w:proofErr w:type="spellStart"/>
-      <w:r>
-        <w:t>momentum</w:t>
-      </w:r>
-      <w:proofErr w:type="spellEnd"/>
-      <w:r>
-        <w:t xml:space="preserve"> reikšmes, kurios lygios atitinkamai 0,3 ir 0,2)</w:t>
+        <w:t xml:space="preserve"> (naudojant numatytas mokymosi greičio ir momentum reikšmes, kurios lygios atitinkamai 0,3 ir 0,2)</w:t>
       </w:r>
       <w:r>
         <w:t>.</w:t>
@@ -5659,15 +4783,25 @@
         <w:t xml:space="preserve"> </w:t>
       </w:r>
       <w:r>
-        <w:t xml:space="preserve">Apmokyto modelio tikslumas </w:t>
-      </w:r>
-      <w:proofErr w:type="spellStart"/>
-      <w:r>
-        <w:t>testtavimo</w:t>
-      </w:r>
-      <w:proofErr w:type="spellEnd"/>
-      <w:r>
-        <w:t xml:space="preserve"> aibėje gautas lygus 96.6%. </w:t>
+        <w:t>Apmokyto modelio tikslumas te</w:t>
+      </w:r>
+      <w:r>
+        <w:t>s</w:t>
+      </w:r>
+      <w:r>
+        <w:t>tavimo aibėje gautas lygus 96</w:t>
+      </w:r>
+      <w:r>
+        <w:t>,</w:t>
+      </w:r>
+      <w:r>
+        <w:t>6</w:t>
+      </w:r>
+      <w:r>
+        <w:t xml:space="preserve"> </w:t>
+      </w:r>
+      <w:r>
+        <w:t xml:space="preserve">%. </w:t>
       </w:r>
       <w:r>
         <w:t xml:space="preserve">Į </w:t>
@@ -5694,7 +4828,6 @@
         <w:t xml:space="preserve"> </w:t>
       </w:r>
     </w:p>
-    <w:p/>
     <w:p>
       <w:r>
         <w:t>Žemiau pateikti</w:t>
@@ -5879,7 +5012,13 @@
               <w:jc w:val="center"/>
             </w:pPr>
             <w:r>
-              <w:t>1.032</w:t>
+              <w:t>1</w:t>
+            </w:r>
+            <w:r>
+              <w:t>,</w:t>
+            </w:r>
+            <w:r>
+              <w:t>032</w:t>
             </w:r>
           </w:p>
         </w:tc>
@@ -5892,7 +5031,13 @@
               <w:jc w:val="center"/>
             </w:pPr>
             <w:r>
-              <w:t>-3.560</w:t>
+              <w:t>-3</w:t>
+            </w:r>
+            <w:r>
+              <w:t>,</w:t>
+            </w:r>
+            <w:r>
+              <w:t>560</w:t>
             </w:r>
           </w:p>
         </w:tc>
@@ -5905,7 +5050,13 @@
               <w:jc w:val="center"/>
             </w:pPr>
             <w:r>
-              <w:t>-3.690</w:t>
+              <w:t>-3</w:t>
+            </w:r>
+            <w:r>
+              <w:t>,</w:t>
+            </w:r>
+            <w:r>
+              <w:t>690</w:t>
             </w:r>
           </w:p>
         </w:tc>
@@ -5936,7 +5087,13 @@
               <w:jc w:val="center"/>
             </w:pPr>
             <w:r>
-              <w:t>3.657</w:t>
+              <w:t>3</w:t>
+            </w:r>
+            <w:r>
+              <w:t>,</w:t>
+            </w:r>
+            <w:r>
+              <w:t>657</w:t>
             </w:r>
           </w:p>
         </w:tc>
@@ -5949,7 +5106,13 @@
               <w:jc w:val="center"/>
             </w:pPr>
             <w:r>
-              <w:t>-0.823</w:t>
+              <w:t>-0</w:t>
+            </w:r>
+            <w:r>
+              <w:t>,</w:t>
+            </w:r>
+            <w:r>
+              <w:t>823</w:t>
             </w:r>
           </w:p>
         </w:tc>
@@ -5962,7 +5125,13 @@
               <w:jc w:val="center"/>
             </w:pPr>
             <w:r>
-              <w:t>-7.646</w:t>
+              <w:t>-7</w:t>
+            </w:r>
+            <w:r>
+              <w:t>,</w:t>
+            </w:r>
+            <w:r>
+              <w:t>646</w:t>
             </w:r>
           </w:p>
         </w:tc>
@@ -5993,7 +5162,13 @@
               <w:jc w:val="center"/>
             </w:pPr>
             <w:r>
-              <w:t>-3.694</w:t>
+              <w:t>-3</w:t>
+            </w:r>
+            <w:r>
+              <w:t>,</w:t>
+            </w:r>
+            <w:r>
+              <w:t>694</w:t>
             </w:r>
           </w:p>
         </w:tc>
@@ -6006,7 +5181,13 @@
               <w:jc w:val="center"/>
             </w:pPr>
             <w:r>
-              <w:t>4.242</w:t>
+              <w:t>4</w:t>
+            </w:r>
+            <w:r>
+              <w:t>,</w:t>
+            </w:r>
+            <w:r>
+              <w:t>242</w:t>
             </w:r>
           </w:p>
         </w:tc>
@@ -6019,7 +5200,13 @@
               <w:jc w:val="center"/>
             </w:pPr>
             <w:r>
-              <w:t>0.244</w:t>
+              <w:t>0</w:t>
+            </w:r>
+            <w:r>
+              <w:t>,</w:t>
+            </w:r>
+            <w:r>
+              <w:t>244</w:t>
             </w:r>
           </w:p>
         </w:tc>
@@ -6050,7 +5237,13 @@
               <w:jc w:val="center"/>
             </w:pPr>
             <w:r>
-              <w:t>-1.770</w:t>
+              <w:t>-1</w:t>
+            </w:r>
+            <w:r>
+              <w:t>,</w:t>
+            </w:r>
+            <w:r>
+              <w:t>770</w:t>
             </w:r>
           </w:p>
         </w:tc>
@@ -6063,7 +5256,13 @@
               <w:jc w:val="center"/>
             </w:pPr>
             <w:r>
-              <w:t>-6.863</w:t>
+              <w:t>-</w:t>
+            </w:r>
+            <w:r>
+              <w:t>6,</w:t>
+            </w:r>
+            <w:r>
+              <w:t>863</w:t>
             </w:r>
           </w:p>
         </w:tc>
@@ -6076,7 +5275,13 @@
               <w:jc w:val="center"/>
             </w:pPr>
             <w:r>
-              <w:t>5.331</w:t>
+              <w:t>5</w:t>
+            </w:r>
+            <w:r>
+              <w:t>,</w:t>
+            </w:r>
+            <w:r>
+              <w:t>331</w:t>
             </w:r>
           </w:p>
         </w:tc>
@@ -6107,7 +5312,13 @@
               <w:jc w:val="center"/>
             </w:pPr>
             <w:r>
-              <w:t>-1.841</w:t>
+              <w:t>-1</w:t>
+            </w:r>
+            <w:r>
+              <w:t>,</w:t>
+            </w:r>
+            <w:r>
+              <w:t>841</w:t>
             </w:r>
           </w:p>
         </w:tc>
@@ -6120,7 +5331,13 @@
               <w:jc w:val="center"/>
             </w:pPr>
             <w:r>
-              <w:t>-7.726</w:t>
+              <w:t>-7</w:t>
+            </w:r>
+            <w:r>
+              <w:t>,</w:t>
+            </w:r>
+            <w:r>
+              <w:t>726</w:t>
             </w:r>
           </w:p>
         </w:tc>
@@ -6133,7 +5350,13 @@
               <w:jc w:val="center"/>
             </w:pPr>
             <w:r>
-              <w:t>5.833</w:t>
+              <w:t>5</w:t>
+            </w:r>
+            <w:r>
+              <w:t>,</w:t>
+            </w:r>
+            <w:r>
+              <w:t>833</w:t>
             </w:r>
           </w:p>
         </w:tc>
@@ -6164,7 +5387,13 @@
               <w:jc w:val="center"/>
             </w:pPr>
             <w:r>
-              <w:t>-5.342</w:t>
+              <w:t>-5</w:t>
+            </w:r>
+            <w:r>
+              <w:t>,</w:t>
+            </w:r>
+            <w:r>
+              <w:t>342</w:t>
             </w:r>
           </w:p>
         </w:tc>
@@ -6177,7 +5406,13 @@
               <w:jc w:val="center"/>
             </w:pPr>
             <w:r>
-              <w:t>7.392</w:t>
+              <w:t>7</w:t>
+            </w:r>
+            <w:r>
+              <w:t>,</w:t>
+            </w:r>
+            <w:r>
+              <w:t>392</w:t>
             </w:r>
           </w:p>
         </w:tc>
@@ -6190,7 +5425,13 @@
               <w:jc w:val="center"/>
             </w:pPr>
             <w:r>
-              <w:t>0.609</w:t>
+              <w:t>0</w:t>
+            </w:r>
+            <w:r>
+              <w:t>,</w:t>
+            </w:r>
+            <w:r>
+              <w:t>609</w:t>
             </w:r>
           </w:p>
         </w:tc>
@@ -6366,7 +5607,13 @@
               <w:jc w:val="center"/>
             </w:pPr>
             <w:r>
-              <w:t>2.701</w:t>
+              <w:t>2</w:t>
+            </w:r>
+            <w:r>
+              <w:t>,</w:t>
+            </w:r>
+            <w:r>
+              <w:t>701</w:t>
             </w:r>
           </w:p>
         </w:tc>
@@ -6379,7 +5626,13 @@
               <w:jc w:val="center"/>
             </w:pPr>
             <w:r>
-              <w:t>1.898</w:t>
+              <w:t>1</w:t>
+            </w:r>
+            <w:r>
+              <w:t>,</w:t>
+            </w:r>
+            <w:r>
+              <w:t>898</w:t>
             </w:r>
           </w:p>
         </w:tc>
@@ -6392,7 +5645,13 @@
               <w:jc w:val="center"/>
             </w:pPr>
             <w:r>
-              <w:t>-5.584</w:t>
+              <w:t>-5</w:t>
+            </w:r>
+            <w:r>
+              <w:t>,</w:t>
+            </w:r>
+            <w:r>
+              <w:t>584</w:t>
             </w:r>
           </w:p>
         </w:tc>
@@ -6405,7 +5664,13 @@
               <w:jc w:val="center"/>
             </w:pPr>
             <w:r>
-              <w:t>-6.084</w:t>
+              <w:t>-6</w:t>
+            </w:r>
+            <w:r>
+              <w:t>,</w:t>
+            </w:r>
+            <w:r>
+              <w:t>084</w:t>
             </w:r>
           </w:p>
         </w:tc>
@@ -6418,7 +5683,13 @@
               <w:jc w:val="center"/>
             </w:pPr>
             <w:r>
-              <w:t>2.482</w:t>
+              <w:t>2</w:t>
+            </w:r>
+            <w:r>
+              <w:t>,</w:t>
+            </w:r>
+            <w:r>
+              <w:t>482</w:t>
             </w:r>
           </w:p>
         </w:tc>
@@ -6438,11 +5709,9 @@
             <w:pPr>
               <w:jc w:val="center"/>
             </w:pPr>
-            <w:proofErr w:type="spellStart"/>
             <w:r>
               <w:t>sepal_length</w:t>
             </w:r>
-            <w:proofErr w:type="spellEnd"/>
           </w:p>
         </w:tc>
         <w:tc>
@@ -6457,7 +5726,13 @@
               <w:jc w:val="center"/>
             </w:pPr>
             <w:r>
-              <w:t>1.514</w:t>
+              <w:t>1</w:t>
+            </w:r>
+            <w:r>
+              <w:t>,</w:t>
+            </w:r>
+            <w:r>
+              <w:t>514</w:t>
             </w:r>
           </w:p>
         </w:tc>
@@ -6470,7 +5745,13 @@
               <w:jc w:val="center"/>
             </w:pPr>
             <w:r>
-              <w:t>1.150</w:t>
+              <w:t>1</w:t>
+            </w:r>
+            <w:r>
+              <w:t>,</w:t>
+            </w:r>
+            <w:r>
+              <w:t>150</w:t>
             </w:r>
           </w:p>
         </w:tc>
@@ -6483,7 +5764,13 @@
               <w:jc w:val="center"/>
             </w:pPr>
             <w:r>
-              <w:t>-2.324</w:t>
+              <w:t>-2</w:t>
+            </w:r>
+            <w:r>
+              <w:t>,</w:t>
+            </w:r>
+            <w:r>
+              <w:t>324</w:t>
             </w:r>
           </w:p>
         </w:tc>
@@ -6496,7 +5783,13 @@
               <w:jc w:val="center"/>
             </w:pPr>
             <w:r>
-              <w:t>-2.725</w:t>
+              <w:t>-2</w:t>
+            </w:r>
+            <w:r>
+              <w:t>,</w:t>
+            </w:r>
+            <w:r>
+              <w:t>725</w:t>
             </w:r>
           </w:p>
         </w:tc>
@@ -6509,7 +5802,13 @@
               <w:jc w:val="center"/>
             </w:pPr>
             <w:r>
-              <w:t>1.313</w:t>
+              <w:t>1</w:t>
+            </w:r>
+            <w:r>
+              <w:t>,</w:t>
+            </w:r>
+            <w:r>
+              <w:t>313</w:t>
             </w:r>
           </w:p>
         </w:tc>
@@ -6529,11 +5828,9 @@
             <w:pPr>
               <w:jc w:val="center"/>
             </w:pPr>
-            <w:proofErr w:type="spellStart"/>
             <w:r>
               <w:t>sepal_width</w:t>
             </w:r>
-            <w:proofErr w:type="spellEnd"/>
           </w:p>
         </w:tc>
         <w:tc>
@@ -6548,7 +5845,13 @@
               <w:jc w:val="center"/>
             </w:pPr>
             <w:r>
-              <w:t>0.983</w:t>
+              <w:t>0</w:t>
+            </w:r>
+            <w:r>
+              <w:t>,</w:t>
+            </w:r>
+            <w:r>
+              <w:t>983</w:t>
             </w:r>
           </w:p>
         </w:tc>
@@ -6561,7 +5864,13 @@
               <w:jc w:val="center"/>
             </w:pPr>
             <w:r>
-              <w:t>-1.943</w:t>
+              <w:t>-1</w:t>
+            </w:r>
+            <w:r>
+              <w:t>,</w:t>
+            </w:r>
+            <w:r>
+              <w:t>943</w:t>
             </w:r>
           </w:p>
         </w:tc>
@@ -6574,7 +5883,13 @@
               <w:jc w:val="center"/>
             </w:pPr>
             <w:r>
-              <w:t>-1.814</w:t>
+              <w:t>-1</w:t>
+            </w:r>
+            <w:r>
+              <w:t>,</w:t>
+            </w:r>
+            <w:r>
+              <w:t>814</w:t>
             </w:r>
           </w:p>
         </w:tc>
@@ -6587,7 +5902,13 @@
               <w:jc w:val="center"/>
             </w:pPr>
             <w:r>
-              <w:t>-2.089</w:t>
+              <w:t>-</w:t>
+            </w:r>
+            <w:r>
+              <w:t>2,</w:t>
+            </w:r>
+            <w:r>
+              <w:t>089</w:t>
             </w:r>
           </w:p>
         </w:tc>
@@ -6600,7 +5921,13 @@
               <w:jc w:val="center"/>
             </w:pPr>
             <w:r>
-              <w:t>-2.547</w:t>
+              <w:t>-2</w:t>
+            </w:r>
+            <w:r>
+              <w:t>,</w:t>
+            </w:r>
+            <w:r>
+              <w:t>547</w:t>
             </w:r>
           </w:p>
         </w:tc>
@@ -6620,11 +5947,9 @@
             <w:pPr>
               <w:jc w:val="center"/>
             </w:pPr>
-            <w:proofErr w:type="spellStart"/>
             <w:r>
               <w:t>petal_length</w:t>
             </w:r>
-            <w:proofErr w:type="spellEnd"/>
           </w:p>
         </w:tc>
         <w:tc>
@@ -6639,7 +5964,13 @@
               <w:jc w:val="center"/>
             </w:pPr>
             <w:r>
-              <w:t>-5.153</w:t>
+              <w:t>-5</w:t>
+            </w:r>
+            <w:r>
+              <w:t>,</w:t>
+            </w:r>
+            <w:r>
+              <w:t>153</w:t>
             </w:r>
           </w:p>
         </w:tc>
@@ -6652,7 +5983,13 @@
               <w:jc w:val="center"/>
             </w:pPr>
             <w:r>
-              <w:t>2.916</w:t>
+              <w:t>2</w:t>
+            </w:r>
+            <w:r>
+              <w:t>,</w:t>
+            </w:r>
+            <w:r>
+              <w:t>916</w:t>
             </w:r>
           </w:p>
         </w:tc>
@@ -6665,7 +6002,13 @@
               <w:jc w:val="center"/>
             </w:pPr>
             <w:r>
-              <w:t>8.838</w:t>
+              <w:t>8</w:t>
+            </w:r>
+            <w:r>
+              <w:t>,</w:t>
+            </w:r>
+            <w:r>
+              <w:t>838</w:t>
             </w:r>
           </w:p>
         </w:tc>
@@ -6678,7 +6021,13 @@
               <w:jc w:val="center"/>
             </w:pPr>
             <w:r>
-              <w:t>9.825</w:t>
+              <w:t>9</w:t>
+            </w:r>
+            <w:r>
+              <w:t>,</w:t>
+            </w:r>
+            <w:r>
+              <w:t>825</w:t>
             </w:r>
           </w:p>
         </w:tc>
@@ -6691,7 +6040,13 @@
               <w:jc w:val="center"/>
             </w:pPr>
             <w:r>
-              <w:t>3.782</w:t>
+              <w:t>3</w:t>
+            </w:r>
+            <w:r>
+              <w:t>,</w:t>
+            </w:r>
+            <w:r>
+              <w:t>782</w:t>
             </w:r>
           </w:p>
         </w:tc>
@@ -6711,11 +6066,9 @@
             <w:pPr>
               <w:jc w:val="center"/>
             </w:pPr>
-            <w:proofErr w:type="spellStart"/>
             <w:r>
               <w:t>petal_width</w:t>
             </w:r>
-            <w:proofErr w:type="spellEnd"/>
           </w:p>
         </w:tc>
         <w:tc>
@@ -6730,7 +6083,13 @@
               <w:jc w:val="center"/>
             </w:pPr>
             <w:r>
-              <w:t>-2.476</w:t>
+              <w:t>-2</w:t>
+            </w:r>
+            <w:r>
+              <w:t>,</w:t>
+            </w:r>
+            <w:r>
+              <w:t>476</w:t>
             </w:r>
           </w:p>
         </w:tc>
@@ -6743,7 +6102,13 @@
               <w:jc w:val="center"/>
             </w:pPr>
             <w:r>
-              <w:t>2.514</w:t>
+              <w:t>2</w:t>
+            </w:r>
+            <w:r>
+              <w:t>,</w:t>
+            </w:r>
+            <w:r>
+              <w:t>514</w:t>
             </w:r>
           </w:p>
         </w:tc>
@@ -6756,7 +6121,13 @@
               <w:jc w:val="center"/>
             </w:pPr>
             <w:r>
-              <w:t>4.868</w:t>
+              <w:t>4</w:t>
+            </w:r>
+            <w:r>
+              <w:t>,</w:t>
+            </w:r>
+            <w:r>
+              <w:t>868</w:t>
             </w:r>
           </w:p>
         </w:tc>
@@ -6769,7 +6140,13 @@
               <w:jc w:val="center"/>
             </w:pPr>
             <w:r>
-              <w:t>5.145</w:t>
+              <w:t>5</w:t>
+            </w:r>
+            <w:r>
+              <w:t>,</w:t>
+            </w:r>
+            <w:r>
+              <w:t>145</w:t>
             </w:r>
           </w:p>
         </w:tc>
@@ -6782,7 +6159,13 @@
               <w:jc w:val="center"/>
             </w:pPr>
             <w:r>
-              <w:t>3.393</w:t>
+              <w:t>3</w:t>
+            </w:r>
+            <w:r>
+              <w:t>,</w:t>
+            </w:r>
+            <w:r>
+              <w:t>393</w:t>
             </w:r>
           </w:p>
         </w:tc>
@@ -6895,15 +6278,7 @@
         <w:t>tos</w:t>
       </w:r>
       <w:r>
-        <w:t xml:space="preserve"> </w:t>
-      </w:r>
-      <w:proofErr w:type="spellStart"/>
-      <w:r>
-        <w:t>sigmoidinei</w:t>
-      </w:r>
-      <w:proofErr w:type="spellEnd"/>
-      <w:r>
-        <w:t xml:space="preserve"> funkcijai.</w:t>
+        <w:t xml:space="preserve"> sigmoidinei funkcijai.</w:t>
       </w:r>
       <w:r>
         <w:t xml:space="preserve"> Taip gautos paslėpto sluoksnio išvesties reikšmės.</w:t>
@@ -6928,15 +6303,7 @@
     </w:p>
     <w:p>
       <w:r>
-        <w:t xml:space="preserve">Galutinės priklausimo klasei tikimybės gautos pateikus 3 praėjusiame žingsnyje gautas reikšmes </w:t>
-      </w:r>
-      <w:proofErr w:type="spellStart"/>
-      <w:r>
-        <w:t>softmax</w:t>
-      </w:r>
-      <w:proofErr w:type="spellEnd"/>
-      <w:r>
-        <w:t xml:space="preserve"> funkcijai.</w:t>
+        <w:t>Galutinės priklausimo klasei tikimybės gautos pateikus 3 praėjusiame žingsnyje gautas reikšmes softmax funkcijai.</w:t>
       </w:r>
     </w:p>
     <w:p>
@@ -6980,7 +6347,13 @@
         <w:t xml:space="preserve"> lentelė)</w:t>
       </w:r>
       <w:r>
-        <w:t>, „Excel“ atliktais skaičiavimais gauti rezultatai visiems testavimo aibės elementams suta</w:t>
+        <w:t>, „Excel“ atliktais skaičiavimais gau</w:t>
+      </w:r>
+      <w:r>
+        <w:t>tos prognozuotos klasės</w:t>
+      </w:r>
+      <w:r>
+        <w:t xml:space="preserve"> visiems testavimo aibės elementams suta</w:t>
       </w:r>
       <w:r>
         <w:t>po</w:t>
@@ -7000,6 +6373,7 @@
         <w:jc w:val="center"/>
       </w:pPr>
       <w:r>
+        <w:lastRenderedPageBreak/>
         <w:fldChar w:fldCharType="begin"/>
       </w:r>
       <w:r>
@@ -7083,11 +6457,9 @@
             <w:pPr>
               <w:jc w:val="center"/>
             </w:pPr>
-            <w:proofErr w:type="spellStart"/>
             <w:r>
               <w:t>setosa</w:t>
             </w:r>
-            <w:proofErr w:type="spellEnd"/>
           </w:p>
         </w:tc>
         <w:tc>
@@ -7098,11 +6470,9 @@
             <w:pPr>
               <w:jc w:val="center"/>
             </w:pPr>
-            <w:proofErr w:type="spellStart"/>
             <w:r>
               <w:t>setosa</w:t>
             </w:r>
-            <w:proofErr w:type="spellEnd"/>
           </w:p>
         </w:tc>
       </w:tr>
@@ -7118,11 +6488,9 @@
             <w:pPr>
               <w:jc w:val="center"/>
             </w:pPr>
-            <w:proofErr w:type="spellStart"/>
             <w:r>
               <w:t>setosa</w:t>
             </w:r>
-            <w:proofErr w:type="spellEnd"/>
           </w:p>
         </w:tc>
         <w:tc>
@@ -7133,11 +6501,9 @@
             <w:pPr>
               <w:jc w:val="center"/>
             </w:pPr>
-            <w:proofErr w:type="spellStart"/>
             <w:r>
               <w:t>setosa</w:t>
             </w:r>
-            <w:proofErr w:type="spellEnd"/>
           </w:p>
         </w:tc>
       </w:tr>
@@ -7153,11 +6519,9 @@
             <w:pPr>
               <w:jc w:val="center"/>
             </w:pPr>
-            <w:proofErr w:type="spellStart"/>
             <w:r>
               <w:t>versicolor</w:t>
             </w:r>
-            <w:proofErr w:type="spellEnd"/>
           </w:p>
         </w:tc>
         <w:tc>
@@ -7168,11 +6532,9 @@
             <w:pPr>
               <w:jc w:val="center"/>
             </w:pPr>
-            <w:proofErr w:type="spellStart"/>
             <w:r>
               <w:t>versicolor</w:t>
             </w:r>
-            <w:proofErr w:type="spellEnd"/>
           </w:p>
         </w:tc>
       </w:tr>
@@ -7188,11 +6550,9 @@
             <w:pPr>
               <w:jc w:val="center"/>
             </w:pPr>
-            <w:proofErr w:type="spellStart"/>
             <w:r>
               <w:t>versicolor</w:t>
             </w:r>
-            <w:proofErr w:type="spellEnd"/>
           </w:p>
         </w:tc>
         <w:tc>
@@ -7203,11 +6563,9 @@
             <w:pPr>
               <w:jc w:val="center"/>
             </w:pPr>
-            <w:proofErr w:type="spellStart"/>
             <w:r>
               <w:t>versicolor</w:t>
             </w:r>
-            <w:proofErr w:type="spellEnd"/>
           </w:p>
         </w:tc>
       </w:tr>
@@ -7223,11 +6581,9 @@
             <w:pPr>
               <w:jc w:val="center"/>
             </w:pPr>
-            <w:proofErr w:type="spellStart"/>
             <w:r>
               <w:t>versicolor</w:t>
             </w:r>
-            <w:proofErr w:type="spellEnd"/>
           </w:p>
         </w:tc>
         <w:tc>
@@ -7238,11 +6594,9 @@
             <w:pPr>
               <w:jc w:val="center"/>
             </w:pPr>
-            <w:proofErr w:type="spellStart"/>
             <w:r>
               <w:t>versicolor</w:t>
             </w:r>
-            <w:proofErr w:type="spellEnd"/>
           </w:p>
         </w:tc>
       </w:tr>
@@ -7258,11 +6612,9 @@
             <w:pPr>
               <w:jc w:val="center"/>
             </w:pPr>
-            <w:proofErr w:type="spellStart"/>
             <w:r>
               <w:t>versicolor</w:t>
             </w:r>
-            <w:proofErr w:type="spellEnd"/>
           </w:p>
         </w:tc>
         <w:tc>
@@ -7273,11 +6625,9 @@
             <w:pPr>
               <w:jc w:val="center"/>
             </w:pPr>
-            <w:proofErr w:type="spellStart"/>
             <w:r>
               <w:t>versicolor</w:t>
             </w:r>
-            <w:proofErr w:type="spellEnd"/>
           </w:p>
         </w:tc>
       </w:tr>
@@ -7293,11 +6643,9 @@
             <w:pPr>
               <w:jc w:val="center"/>
             </w:pPr>
-            <w:proofErr w:type="spellStart"/>
             <w:r>
               <w:t>setosa</w:t>
             </w:r>
-            <w:proofErr w:type="spellEnd"/>
           </w:p>
         </w:tc>
         <w:tc>
@@ -7308,11 +6656,9 @@
             <w:pPr>
               <w:jc w:val="center"/>
             </w:pPr>
-            <w:proofErr w:type="spellStart"/>
             <w:r>
               <w:t>setosa</w:t>
             </w:r>
-            <w:proofErr w:type="spellEnd"/>
           </w:p>
         </w:tc>
       </w:tr>
@@ -7328,11 +6674,9 @@
             <w:pPr>
               <w:jc w:val="center"/>
             </w:pPr>
-            <w:proofErr w:type="spellStart"/>
             <w:r>
               <w:t>virginica</w:t>
             </w:r>
-            <w:proofErr w:type="spellEnd"/>
           </w:p>
         </w:tc>
         <w:tc>
@@ -7343,11 +6687,9 @@
             <w:pPr>
               <w:jc w:val="center"/>
             </w:pPr>
-            <w:proofErr w:type="spellStart"/>
             <w:r>
               <w:t>virginica</w:t>
             </w:r>
-            <w:proofErr w:type="spellEnd"/>
           </w:p>
         </w:tc>
       </w:tr>
@@ -7363,11 +6705,9 @@
             <w:pPr>
               <w:jc w:val="center"/>
             </w:pPr>
-            <w:proofErr w:type="spellStart"/>
             <w:r>
               <w:t>setosa</w:t>
             </w:r>
-            <w:proofErr w:type="spellEnd"/>
           </w:p>
         </w:tc>
         <w:tc>
@@ -7378,11 +6718,9 @@
             <w:pPr>
               <w:jc w:val="center"/>
             </w:pPr>
-            <w:proofErr w:type="spellStart"/>
             <w:r>
               <w:t>setosa</w:t>
             </w:r>
-            <w:proofErr w:type="spellEnd"/>
           </w:p>
         </w:tc>
       </w:tr>
@@ -7398,11 +6736,9 @@
             <w:pPr>
               <w:jc w:val="center"/>
             </w:pPr>
-            <w:proofErr w:type="spellStart"/>
             <w:r>
               <w:t>versicolor</w:t>
             </w:r>
-            <w:proofErr w:type="spellEnd"/>
           </w:p>
         </w:tc>
         <w:tc>
@@ -7413,11 +6749,9 @@
             <w:pPr>
               <w:jc w:val="center"/>
             </w:pPr>
-            <w:proofErr w:type="spellStart"/>
             <w:r>
               <w:t>versicolor</w:t>
             </w:r>
-            <w:proofErr w:type="spellEnd"/>
           </w:p>
         </w:tc>
       </w:tr>
@@ -7433,11 +6767,9 @@
             <w:pPr>
               <w:jc w:val="center"/>
             </w:pPr>
-            <w:proofErr w:type="spellStart"/>
             <w:r>
               <w:t>virginica</w:t>
             </w:r>
-            <w:proofErr w:type="spellEnd"/>
           </w:p>
         </w:tc>
         <w:tc>
@@ -7448,11 +6780,9 @@
             <w:pPr>
               <w:jc w:val="center"/>
             </w:pPr>
-            <w:proofErr w:type="spellStart"/>
             <w:r>
               <w:t>virginica</w:t>
             </w:r>
-            <w:proofErr w:type="spellEnd"/>
           </w:p>
         </w:tc>
       </w:tr>
@@ -7468,11 +6798,9 @@
             <w:pPr>
               <w:jc w:val="center"/>
             </w:pPr>
-            <w:proofErr w:type="spellStart"/>
             <w:r>
               <w:t>versicolor</w:t>
             </w:r>
-            <w:proofErr w:type="spellEnd"/>
           </w:p>
         </w:tc>
         <w:tc>
@@ -7483,11 +6811,9 @@
             <w:pPr>
               <w:jc w:val="center"/>
             </w:pPr>
-            <w:proofErr w:type="spellStart"/>
             <w:r>
               <w:t>versicolor</w:t>
             </w:r>
-            <w:proofErr w:type="spellEnd"/>
           </w:p>
         </w:tc>
       </w:tr>
@@ -7503,11 +6829,9 @@
             <w:pPr>
               <w:jc w:val="center"/>
             </w:pPr>
-            <w:proofErr w:type="spellStart"/>
             <w:r>
               <w:t>versicolor</w:t>
             </w:r>
-            <w:proofErr w:type="spellEnd"/>
           </w:p>
         </w:tc>
         <w:tc>
@@ -7518,11 +6842,9 @@
             <w:pPr>
               <w:jc w:val="center"/>
             </w:pPr>
-            <w:proofErr w:type="spellStart"/>
             <w:r>
               <w:t>versicolor</w:t>
             </w:r>
-            <w:proofErr w:type="spellEnd"/>
           </w:p>
         </w:tc>
       </w:tr>
@@ -7538,11 +6860,9 @@
             <w:pPr>
               <w:jc w:val="center"/>
             </w:pPr>
-            <w:proofErr w:type="spellStart"/>
             <w:r>
               <w:t>virginica</w:t>
             </w:r>
-            <w:proofErr w:type="spellEnd"/>
           </w:p>
         </w:tc>
         <w:tc>
@@ -7553,11 +6873,9 @@
             <w:pPr>
               <w:jc w:val="center"/>
             </w:pPr>
-            <w:proofErr w:type="spellStart"/>
             <w:r>
               <w:t>virginica</w:t>
             </w:r>
-            <w:proofErr w:type="spellEnd"/>
           </w:p>
         </w:tc>
       </w:tr>
@@ -7573,11 +6891,9 @@
             <w:pPr>
               <w:jc w:val="center"/>
             </w:pPr>
-            <w:proofErr w:type="spellStart"/>
             <w:r>
               <w:t>setosa</w:t>
             </w:r>
-            <w:proofErr w:type="spellEnd"/>
           </w:p>
         </w:tc>
         <w:tc>
@@ -7588,11 +6904,9 @@
             <w:pPr>
               <w:jc w:val="center"/>
             </w:pPr>
-            <w:proofErr w:type="spellStart"/>
             <w:r>
               <w:t>setosa</w:t>
             </w:r>
-            <w:proofErr w:type="spellEnd"/>
           </w:p>
         </w:tc>
       </w:tr>
@@ -7608,11 +6922,9 @@
             <w:pPr>
               <w:jc w:val="center"/>
             </w:pPr>
-            <w:proofErr w:type="spellStart"/>
             <w:r>
               <w:t>versicolor</w:t>
             </w:r>
-            <w:proofErr w:type="spellEnd"/>
           </w:p>
         </w:tc>
         <w:tc>
@@ -7623,11 +6935,9 @@
             <w:pPr>
               <w:jc w:val="center"/>
             </w:pPr>
-            <w:proofErr w:type="spellStart"/>
             <w:r>
               <w:t>versicolor</w:t>
             </w:r>
-            <w:proofErr w:type="spellEnd"/>
           </w:p>
         </w:tc>
       </w:tr>
@@ -7643,11 +6953,9 @@
             <w:pPr>
               <w:jc w:val="center"/>
             </w:pPr>
-            <w:proofErr w:type="spellStart"/>
             <w:r>
               <w:t>setosa</w:t>
             </w:r>
-            <w:proofErr w:type="spellEnd"/>
           </w:p>
         </w:tc>
         <w:tc>
@@ -7658,11 +6966,9 @@
             <w:pPr>
               <w:jc w:val="center"/>
             </w:pPr>
-            <w:proofErr w:type="spellStart"/>
             <w:r>
               <w:t>setosa</w:t>
             </w:r>
-            <w:proofErr w:type="spellEnd"/>
           </w:p>
         </w:tc>
       </w:tr>
@@ -7678,11 +6984,9 @@
             <w:pPr>
               <w:jc w:val="center"/>
             </w:pPr>
-            <w:proofErr w:type="spellStart"/>
             <w:r>
               <w:t>virginica</w:t>
             </w:r>
-            <w:proofErr w:type="spellEnd"/>
           </w:p>
         </w:tc>
         <w:tc>
@@ -7693,11 +6997,9 @@
             <w:pPr>
               <w:jc w:val="center"/>
             </w:pPr>
-            <w:proofErr w:type="spellStart"/>
             <w:r>
               <w:t>virginica</w:t>
             </w:r>
-            <w:proofErr w:type="spellEnd"/>
           </w:p>
         </w:tc>
       </w:tr>
@@ -7713,11 +7015,9 @@
             <w:pPr>
               <w:jc w:val="center"/>
             </w:pPr>
-            <w:proofErr w:type="spellStart"/>
             <w:r>
               <w:t>virginica</w:t>
             </w:r>
-            <w:proofErr w:type="spellEnd"/>
           </w:p>
         </w:tc>
         <w:tc>
@@ -7728,11 +7028,9 @@
             <w:pPr>
               <w:jc w:val="center"/>
             </w:pPr>
-            <w:proofErr w:type="spellStart"/>
             <w:r>
               <w:t>virginica</w:t>
             </w:r>
-            <w:proofErr w:type="spellEnd"/>
           </w:p>
         </w:tc>
       </w:tr>
@@ -7748,11 +7046,9 @@
             <w:pPr>
               <w:jc w:val="center"/>
             </w:pPr>
-            <w:proofErr w:type="spellStart"/>
             <w:r>
               <w:t>virginica</w:t>
             </w:r>
-            <w:proofErr w:type="spellEnd"/>
           </w:p>
         </w:tc>
         <w:tc>
@@ -7763,11 +7059,9 @@
             <w:pPr>
               <w:jc w:val="center"/>
             </w:pPr>
-            <w:proofErr w:type="spellStart"/>
             <w:r>
               <w:t>virginica</w:t>
             </w:r>
-            <w:proofErr w:type="spellEnd"/>
           </w:p>
         </w:tc>
       </w:tr>
@@ -7783,11 +7077,9 @@
             <w:pPr>
               <w:jc w:val="center"/>
             </w:pPr>
-            <w:proofErr w:type="spellStart"/>
             <w:r>
               <w:t>setosa</w:t>
             </w:r>
-            <w:proofErr w:type="spellEnd"/>
           </w:p>
         </w:tc>
         <w:tc>
@@ -7798,11 +7090,9 @@
             <w:pPr>
               <w:jc w:val="center"/>
             </w:pPr>
-            <w:proofErr w:type="spellStart"/>
             <w:r>
               <w:t>setosa</w:t>
             </w:r>
-            <w:proofErr w:type="spellEnd"/>
           </w:p>
         </w:tc>
       </w:tr>
@@ -7818,11 +7108,9 @@
             <w:pPr>
               <w:jc w:val="center"/>
             </w:pPr>
-            <w:proofErr w:type="spellStart"/>
             <w:r>
               <w:t>versicolor</w:t>
             </w:r>
-            <w:proofErr w:type="spellEnd"/>
           </w:p>
         </w:tc>
         <w:tc>
@@ -7833,11 +7121,9 @@
             <w:pPr>
               <w:jc w:val="center"/>
             </w:pPr>
-            <w:proofErr w:type="spellStart"/>
             <w:r>
               <w:t>versicolor</w:t>
             </w:r>
-            <w:proofErr w:type="spellEnd"/>
           </w:p>
         </w:tc>
       </w:tr>
@@ -7853,11 +7139,9 @@
             <w:pPr>
               <w:jc w:val="center"/>
             </w:pPr>
-            <w:proofErr w:type="spellStart"/>
             <w:r>
               <w:t>setosa</w:t>
             </w:r>
-            <w:proofErr w:type="spellEnd"/>
           </w:p>
         </w:tc>
         <w:tc>
@@ -7868,11 +7152,9 @@
             <w:pPr>
               <w:jc w:val="center"/>
             </w:pPr>
-            <w:proofErr w:type="spellStart"/>
             <w:r>
               <w:t>setosa</w:t>
             </w:r>
-            <w:proofErr w:type="spellEnd"/>
           </w:p>
         </w:tc>
       </w:tr>
@@ -7888,11 +7170,9 @@
             <w:pPr>
               <w:jc w:val="center"/>
             </w:pPr>
-            <w:proofErr w:type="spellStart"/>
             <w:r>
               <w:t>setosa</w:t>
             </w:r>
-            <w:proofErr w:type="spellEnd"/>
           </w:p>
         </w:tc>
         <w:tc>
@@ -7903,11 +7183,9 @@
             <w:pPr>
               <w:jc w:val="center"/>
             </w:pPr>
-            <w:proofErr w:type="spellStart"/>
             <w:r>
               <w:t>setosa</w:t>
             </w:r>
-            <w:proofErr w:type="spellEnd"/>
           </w:p>
         </w:tc>
       </w:tr>
@@ -7923,11 +7201,9 @@
             <w:pPr>
               <w:jc w:val="center"/>
             </w:pPr>
-            <w:proofErr w:type="spellStart"/>
             <w:r>
               <w:t>virginica</w:t>
             </w:r>
-            <w:proofErr w:type="spellEnd"/>
           </w:p>
         </w:tc>
         <w:tc>
@@ -7938,11 +7214,9 @@
             <w:pPr>
               <w:jc w:val="center"/>
             </w:pPr>
-            <w:proofErr w:type="spellStart"/>
             <w:r>
               <w:t>virginica</w:t>
             </w:r>
-            <w:proofErr w:type="spellEnd"/>
           </w:p>
         </w:tc>
       </w:tr>
@@ -7958,11 +7232,9 @@
             <w:pPr>
               <w:jc w:val="center"/>
             </w:pPr>
-            <w:proofErr w:type="spellStart"/>
             <w:r>
               <w:t>virginica</w:t>
             </w:r>
-            <w:proofErr w:type="spellEnd"/>
           </w:p>
         </w:tc>
         <w:tc>
@@ -7973,11 +7245,9 @@
             <w:pPr>
               <w:jc w:val="center"/>
             </w:pPr>
-            <w:proofErr w:type="spellStart"/>
             <w:r>
               <w:t>virginica</w:t>
             </w:r>
-            <w:proofErr w:type="spellEnd"/>
           </w:p>
         </w:tc>
       </w:tr>
@@ -7993,11 +7263,9 @@
             <w:pPr>
               <w:jc w:val="center"/>
             </w:pPr>
-            <w:proofErr w:type="spellStart"/>
             <w:r>
               <w:t>virginica</w:t>
             </w:r>
-            <w:proofErr w:type="spellEnd"/>
           </w:p>
         </w:tc>
         <w:tc>
@@ -8008,11 +7276,9 @@
             <w:pPr>
               <w:jc w:val="center"/>
             </w:pPr>
-            <w:proofErr w:type="spellStart"/>
             <w:r>
               <w:t>virginica</w:t>
             </w:r>
-            <w:proofErr w:type="spellEnd"/>
           </w:p>
         </w:tc>
       </w:tr>
@@ -8028,11 +7294,9 @@
             <w:pPr>
               <w:jc w:val="center"/>
             </w:pPr>
-            <w:proofErr w:type="spellStart"/>
             <w:r>
               <w:t>versicolor</w:t>
             </w:r>
-            <w:proofErr w:type="spellEnd"/>
           </w:p>
         </w:tc>
         <w:tc>
@@ -8043,11 +7307,9 @@
             <w:pPr>
               <w:jc w:val="center"/>
             </w:pPr>
-            <w:proofErr w:type="spellStart"/>
             <w:r>
               <w:t>versicolor</w:t>
             </w:r>
-            <w:proofErr w:type="spellEnd"/>
           </w:p>
         </w:tc>
       </w:tr>
@@ -8063,11 +7325,9 @@
             <w:pPr>
               <w:jc w:val="center"/>
             </w:pPr>
-            <w:proofErr w:type="spellStart"/>
             <w:r>
               <w:t>setosa</w:t>
             </w:r>
-            <w:proofErr w:type="spellEnd"/>
           </w:p>
         </w:tc>
         <w:tc>
@@ -8078,11 +7338,9 @@
             <w:pPr>
               <w:jc w:val="center"/>
             </w:pPr>
-            <w:proofErr w:type="spellStart"/>
             <w:r>
               <w:t>setosa</w:t>
             </w:r>
-            <w:proofErr w:type="spellEnd"/>
           </w:p>
         </w:tc>
       </w:tr>
@@ -8098,11 +7356,9 @@
             <w:pPr>
               <w:jc w:val="center"/>
             </w:pPr>
-            <w:proofErr w:type="spellStart"/>
             <w:r>
               <w:t>versicolor</w:t>
             </w:r>
-            <w:proofErr w:type="spellEnd"/>
           </w:p>
         </w:tc>
         <w:tc>
@@ -8113,11 +7369,9 @@
             <w:pPr>
               <w:jc w:val="center"/>
             </w:pPr>
-            <w:proofErr w:type="spellStart"/>
             <w:r>
               <w:t>versicolor</w:t>
             </w:r>
-            <w:proofErr w:type="spellEnd"/>
           </w:p>
         </w:tc>
       </w:tr>
@@ -8159,32 +7413,46 @@
         <w:t>eriausi klasifikavimo rezultatai</w:t>
       </w:r>
       <w:r>
-        <w:t xml:space="preserve"> (96.6% tikslumas)</w:t>
+        <w:t xml:space="preserve"> (96</w:t>
+      </w:r>
+      <w:r>
+        <w:t>,</w:t>
+      </w:r>
+      <w:r>
+        <w:t>6</w:t>
       </w:r>
       <w:r>
         <w:t xml:space="preserve"> </w:t>
       </w:r>
       <w:r>
+        <w:t>% tikslumas)</w:t>
+      </w:r>
+      <w:r>
+        <w:t xml:space="preserve"> </w:t>
+      </w:r>
+      <w:r>
         <w:t>buvo gauti</w:t>
       </w:r>
       <w:r>
-        <w:t xml:space="preserve"> naudojant 2 paslėptų neuronų sluoksnius, 0.1 mokymo greitį ir 0.1 </w:t>
-      </w:r>
-      <w:proofErr w:type="spellStart"/>
-      <w:r>
-        <w:t>momentum</w:t>
-      </w:r>
-      <w:proofErr w:type="spellEnd"/>
-      <w:r>
-        <w:t xml:space="preserve"> reikšmę (taip pat ir naudojant 0.3 </w:t>
-      </w:r>
-      <w:proofErr w:type="spellStart"/>
-      <w:r>
-        <w:t>momentum</w:t>
-      </w:r>
-      <w:proofErr w:type="spellEnd"/>
-      <w:r>
-        <w:t xml:space="preserve"> reikšmę)</w:t>
+        <w:t xml:space="preserve"> naudojant 2 paslėptų neuronų sluoksnius, 0</w:t>
+      </w:r>
+      <w:r>
+        <w:t>,</w:t>
+      </w:r>
+      <w:r>
+        <w:t>1 mokymo greitį ir 0</w:t>
+      </w:r>
+      <w:r>
+        <w:t>,</w:t>
+      </w:r>
+      <w:r>
+        <w:t>1 momentum reikšmę (taip pat ir naudojant 0</w:t>
+      </w:r>
+      <w:r>
+        <w:t>,</w:t>
+      </w:r>
+      <w:r>
+        <w:t>3 momentum reikšmę)</w:t>
       </w:r>
       <w:r>
         <w:t>.</w:t>
@@ -8195,23 +7463,7 @@
     </w:p>
     <w:p>
       <w:r>
-        <w:t xml:space="preserve">Keičiant mokymosi greičio ir </w:t>
-      </w:r>
-      <w:proofErr w:type="spellStart"/>
-      <w:r>
-        <w:t>momentum</w:t>
-      </w:r>
-      <w:proofErr w:type="spellEnd"/>
-      <w:r>
-        <w:t xml:space="preserve"> reikšmes, pastebėta, kad daugeliu atveju naudojant mažesnės mokymosi greičio ir </w:t>
-      </w:r>
-      <w:proofErr w:type="spellStart"/>
-      <w:r>
-        <w:t>momentum</w:t>
-      </w:r>
-      <w:proofErr w:type="spellEnd"/>
-      <w:r>
-        <w:t xml:space="preserve"> reikšmes gauti geresni rezultatai. Taip pat pastebėtas faktas, kad naudojant didesnį neuronų sluoksnių skaičių galima gauti prastesnius rezultatus, negu naudojant paprastesnį dirbtinį neuroninį tinklą</w:t>
+        <w:t>Keičiant mokymosi greičio ir momentum reikšmes, pastebėta, kad daugeliu atveju naudojant mažesnės mokymosi greičio ir momentum reikšmes gauti geresni rezultatai. Taip pat pastebėtas faktas, kad naudojant didesnį neuronų sluoksnių skaičių galima gauti prastesnius rezultatus, negu naudojant paprastesnį dirbtinį neuroninį tinklą</w:t>
       </w:r>
       <w:r>
         <w:t xml:space="preserve"> (kaip tik toks atvejis ir gautas padidinus paslėptų sluoksnių skaičių nuo 2 iki 3)</w:t>
@@ -8225,10 +7477,13 @@
         <w:t>„Excel“</w:t>
       </w:r>
       <w:r>
-        <w:t xml:space="preserve"> programoje atliktų skaičiavimų</w:t>
-      </w:r>
-      <w:r>
-        <w:t xml:space="preserve"> rezultatai sutapo su</w:t>
+        <w:t xml:space="preserve"> programoje atlikt</w:t>
+      </w:r>
+      <w:r>
+        <w:t xml:space="preserve">ais skaičiavimais gautos klasės </w:t>
+      </w:r>
+      <w:r>
+        <w:t>sutapo su</w:t>
       </w:r>
       <w:r>
         <w:t xml:space="preserve"> WEKA </w:t>
@@ -8237,6 +7492,9 @@
         <w:t>sistemos</w:t>
       </w:r>
       <w:r>
+        <w:t xml:space="preserve"> gautomis klasėmis</w:t>
+      </w:r>
+      <w:r>
         <w:t>.</w:t>
       </w:r>
       <w:r>
@@ -8249,13 +7507,8 @@
         <w:t>kad teorinis dirbtinio neuroninio tinklo supratimas sutapo su modeliu, kur</w:t>
       </w:r>
       <w:r>
-        <w:t xml:space="preserve">is buvo </w:t>
-      </w:r>
-      <w:proofErr w:type="spellStart"/>
-      <w:r>
-        <w:t>implementuotas</w:t>
-      </w:r>
-      <w:proofErr w:type="spellEnd"/>
+        <w:t>is buvo implementuotas</w:t>
+      </w:r>
       <w:r>
         <w:t xml:space="preserve"> naudo</w:t>
       </w:r>

</xml_diff>